<commit_message>
Added screenshots to documentation
</commit_message>
<xml_diff>
--- a/Documentación.docx
+++ b/Documentación.docx
@@ -1,6 +1,6 @@
 
 <file path=word/document.xml><?xml version="1.0" encoding="utf-8"?>
-<w:document xmlns:wpc="http://schemas.microsoft.com/office/word/2010/wordprocessingCanvas" xmlns:cx="http://schemas.microsoft.com/office/drawing/2014/chartex" xmlns:cx1="http://schemas.microsoft.com/office/drawing/2015/9/8/chartex" xmlns:cx2="http://schemas.microsoft.com/office/drawing/2015/10/21/chartex" xmlns:cx3="http://schemas.microsoft.com/office/drawing/2016/5/9/chartex" xmlns:cx4="http://schemas.microsoft.com/office/drawing/2016/5/10/chartex" xmlns:cx5="http://schemas.microsoft.com/office/drawing/2016/5/11/chartex" xmlns:cx6="http://schemas.microsoft.com/office/drawing/2016/5/12/chartex" xmlns:cx7="http://schemas.microsoft.com/office/drawing/2016/5/13/chartex" xmlns:cx8="http://schemas.microsoft.com/office/drawing/2016/5/14/chartex" xmlns:mc="http://schemas.openxmlformats.org/markup-compatibility/2006" xmlns:aink="http://schemas.microsoft.com/office/drawing/2016/ink" xmlns:am3d="http://schemas.microsoft.com/office/drawing/2017/model3d" xmlns:o="urn:schemas-microsoft-com:office:office" xmlns:r="http://schemas.openxmlformats.org/officeDocument/2006/relationships" xmlns:m="http://schemas.openxmlformats.org/officeDocument/2006/math" xmlns:v="urn:schemas-microsoft-com:vml" xmlns:wp14="http://schemas.microsoft.com/office/word/2010/wordprocessingDrawing" xmlns:wp="http://schemas.openxmlformats.org/drawingml/2006/wordprocessingDrawing" xmlns:w10="urn:schemas-microsoft-com:office:word" xmlns:w="http://schemas.openxmlformats.org/wordprocessingml/2006/main" xmlns:w14="http://schemas.microsoft.com/office/word/2010/wordml" xmlns:w15="http://schemas.microsoft.com/office/word/2012/wordml" xmlns:w16cid="http://schemas.microsoft.com/office/word/2016/wordml/cid" xmlns:w16se="http://schemas.microsoft.com/office/word/2015/wordml/symex" xmlns:wpg="http://schemas.microsoft.com/office/word/2010/wordprocessingGroup" xmlns:wpi="http://schemas.microsoft.com/office/word/2010/wordprocessingInk" xmlns:wne="http://schemas.microsoft.com/office/word/2006/wordml" xmlns:wps="http://schemas.microsoft.com/office/word/2010/wordprocessingShape" mc:Ignorable="w14 w15 w16se w16cid wp14">
+<w:document xmlns:wpc="http://schemas.microsoft.com/office/word/2010/wordprocessingCanvas" xmlns:mc="http://schemas.openxmlformats.org/markup-compatibility/2006" xmlns:o="urn:schemas-microsoft-com:office:office" xmlns:r="http://schemas.openxmlformats.org/officeDocument/2006/relationships" xmlns:m="http://schemas.openxmlformats.org/officeDocument/2006/math" xmlns:v="urn:schemas-microsoft-com:vml" xmlns:wp14="http://schemas.microsoft.com/office/word/2010/wordprocessingDrawing" xmlns:wp="http://schemas.openxmlformats.org/drawingml/2006/wordprocessingDrawing" xmlns:w10="urn:schemas-microsoft-com:office:word" xmlns:w="http://schemas.openxmlformats.org/wordprocessingml/2006/main" xmlns:w14="http://schemas.microsoft.com/office/word/2010/wordml" xmlns:w15="http://schemas.microsoft.com/office/word/2012/wordml" xmlns:wpg="http://schemas.microsoft.com/office/word/2010/wordprocessingGroup" xmlns:wpi="http://schemas.microsoft.com/office/word/2010/wordprocessingInk" xmlns:wne="http://schemas.microsoft.com/office/word/2006/wordml" xmlns:wps="http://schemas.microsoft.com/office/word/2010/wordprocessingShape" mc:Ignorable="w14 w15 wp14">
   <w:body>
     <w:p>
       <w:pPr>
@@ -168,21 +168,12 @@
           <w:bCs/>
         </w:rPr>
       </w:pPr>
-      <w:proofErr w:type="spellStart"/>
-      <w:r>
-        <w:rPr>
-          <w:rFonts w:ascii="Arial" w:hAnsi="Arial" w:cs="Arial"/>
-          <w:bCs/>
-        </w:rPr>
-        <w:t>Jose</w:t>
-      </w:r>
-      <w:proofErr w:type="spellEnd"/>
-      <w:r>
-        <w:rPr>
-          <w:rFonts w:ascii="Arial" w:hAnsi="Arial" w:cs="Arial"/>
-          <w:bCs/>
-        </w:rPr>
-        <w:t xml:space="preserve"> Pablo Muñoz Montero (</w:t>
+      <w:r>
+        <w:rPr>
+          <w:rFonts w:ascii="Arial" w:hAnsi="Arial" w:cs="Arial"/>
+          <w:bCs/>
+        </w:rPr>
+        <w:t>Jose Pablo Muñoz Montero (</w:t>
       </w:r>
       <w:r>
         <w:rPr>
@@ -201,7 +192,7 @@
     </w:p>
     <w:p>
       <w:pPr>
-        <w:pStyle w:val="Prrafodelista"/>
+        <w:pStyle w:val="ListParagraph"/>
         <w:numPr>
           <w:ilvl w:val="0"/>
           <w:numId w:val="2"/>
@@ -268,7 +259,7 @@
     </w:p>
     <w:p>
       <w:pPr>
-        <w:pStyle w:val="Prrafodelista"/>
+        <w:pStyle w:val="ListParagraph"/>
         <w:numPr>
           <w:ilvl w:val="0"/>
           <w:numId w:val="2"/>
@@ -433,18 +424,18 @@
     </w:p>
     <w:p>
       <w:pPr>
-        <w:pStyle w:val="Prrafodelista"/>
-        <w:jc w:val="both"/>
-        <w:rPr>
-          <w:rFonts w:ascii="Arial" w:hAnsi="Arial" w:cs="Arial"/>
-          <w:bCs/>
-          <w:sz w:val="24"/>
-        </w:rPr>
-      </w:pPr>
-    </w:p>
-    <w:p>
-      <w:pPr>
-        <w:pStyle w:val="Prrafodelista"/>
+        <w:pStyle w:val="ListParagraph"/>
+        <w:jc w:val="both"/>
+        <w:rPr>
+          <w:rFonts w:ascii="Arial" w:hAnsi="Arial" w:cs="Arial"/>
+          <w:bCs/>
+          <w:sz w:val="24"/>
+        </w:rPr>
+      </w:pPr>
+    </w:p>
+    <w:p>
+      <w:pPr>
+        <w:pStyle w:val="ListParagraph"/>
         <w:numPr>
           <w:ilvl w:val="0"/>
           <w:numId w:val="2"/>
@@ -470,17 +461,1503 @@
     </w:p>
     <w:p>
       <w:pPr>
-        <w:pStyle w:val="Prrafodelista"/>
-        <w:rPr>
-          <w:rFonts w:ascii="Arial" w:hAnsi="Arial" w:cs="Arial"/>
-          <w:bCs/>
-          <w:sz w:val="24"/>
-        </w:rPr>
-      </w:pPr>
+        <w:jc w:val="both"/>
+        <w:rPr>
+          <w:rFonts w:ascii="Arial" w:hAnsi="Arial" w:cs="Arial"/>
+          <w:bCs/>
+          <w:sz w:val="24"/>
+        </w:rPr>
+      </w:pPr>
+      <w:r>
+        <w:rPr>
+          <w:rFonts w:ascii="Arial" w:hAnsi="Arial" w:cs="Arial"/>
+          <w:bCs/>
+          <w:sz w:val="24"/>
+        </w:rPr>
+        <w:t>PRUEBA I:</w:t>
+      </w:r>
+    </w:p>
+    <w:p>
+      <w:pPr>
+        <w:jc w:val="both"/>
+        <w:rPr>
+          <w:rFonts w:ascii="Arial" w:hAnsi="Arial" w:cs="Arial"/>
+          <w:bCs/>
+          <w:sz w:val="24"/>
+        </w:rPr>
+      </w:pPr>
+      <w:r>
+        <w:rPr>
+          <w:rFonts w:ascii="Arial" w:hAnsi="Arial" w:cs="Arial"/>
+          <w:bCs/>
+          <w:sz w:val="24"/>
+        </w:rPr>
+        <w:t>Se consulta la cartelera con las fechas especificadas:</w:t>
+      </w:r>
+    </w:p>
+    <w:p>
+      <w:pPr>
+        <w:jc w:val="both"/>
+        <w:rPr>
+          <w:rFonts w:ascii="Arial" w:hAnsi="Arial" w:cs="Arial"/>
+          <w:bCs/>
+          <w:sz w:val="24"/>
+        </w:rPr>
+      </w:pPr>
+      <w:r>
+        <w:rPr>
+          <w:rFonts w:ascii="Arial" w:hAnsi="Arial" w:cs="Arial"/>
+          <w:bCs/>
+          <w:sz w:val="24"/>
+        </w:rPr>
+        <w:pict>
+          <v:shapetype id="_x0000_t75" coordsize="21600,21600" o:spt="75" o:preferrelative="t" path="m@4@5l@4@11@9@11@9@5xe" filled="f" stroked="f">
+            <v:stroke joinstyle="miter"/>
+            <v:formulas>
+              <v:f eqn="if lineDrawn pixelLineWidth 0"/>
+              <v:f eqn="sum @0 1 0"/>
+              <v:f eqn="sum 0 0 @1"/>
+              <v:f eqn="prod @2 1 2"/>
+              <v:f eqn="prod @3 21600 pixelWidth"/>
+              <v:f eqn="prod @3 21600 pixelHeight"/>
+              <v:f eqn="sum @0 0 1"/>
+              <v:f eqn="prod @6 1 2"/>
+              <v:f eqn="prod @7 21600 pixelWidth"/>
+              <v:f eqn="sum @8 21600 0"/>
+              <v:f eqn="prod @7 21600 pixelHeight"/>
+              <v:f eqn="sum @10 21600 0"/>
+            </v:formulas>
+            <v:path o:extrusionok="f" gradientshapeok="t" o:connecttype="rect"/>
+            <o:lock v:ext="edit" aspectratio="t"/>
+          </v:shapetype>
+          <v:shape id="_x0000_i1025" type="#_x0000_t75" style="width:441.6pt;height:275.4pt">
+            <v:imagedata r:id="rId7" o:title="prueba1 (consultar cartelera)"/>
+          </v:shape>
+        </w:pict>
+      </w:r>
+    </w:p>
+    <w:p>
+      <w:pPr>
+        <w:rPr>
+          <w:rFonts w:ascii="Arial" w:hAnsi="Arial" w:cs="Arial"/>
+          <w:bCs/>
+          <w:sz w:val="24"/>
+        </w:rPr>
+      </w:pPr>
+      <w:r>
+        <w:rPr>
+          <w:rFonts w:ascii="Arial" w:hAnsi="Arial" w:cs="Arial"/>
+          <w:bCs/>
+          <w:sz w:val="24"/>
+        </w:rPr>
+        <w:t>Presentaciones de Bolero Filarmónico:</w:t>
+      </w:r>
+      <w:r>
+        <w:rPr>
+          <w:rFonts w:ascii="Arial" w:hAnsi="Arial" w:cs="Arial"/>
+          <w:bCs/>
+          <w:sz w:val="24"/>
+        </w:rPr>
+        <w:pict>
+          <v:shape id="_x0000_i1027" type="#_x0000_t75" style="width:441pt;height:274.8pt">
+            <v:imagedata r:id="rId8" o:title="prueba1.3 (presentaciones escape del taxi)"/>
+          </v:shape>
+        </w:pict>
+      </w:r>
+      <w:r>
+        <w:rPr>
+          <w:rFonts w:ascii="Arial" w:hAnsi="Arial" w:cs="Arial"/>
+          <w:bCs/>
+          <w:sz w:val="24"/>
+        </w:rPr>
+        <w:t xml:space="preserve"> </w:t>
+      </w:r>
+    </w:p>
+    <w:p>
+      <w:pPr>
+        <w:rPr>
+          <w:rFonts w:ascii="Arial" w:hAnsi="Arial" w:cs="Arial"/>
+          <w:bCs/>
+          <w:sz w:val="24"/>
+        </w:rPr>
+      </w:pPr>
+      <w:r>
+        <w:rPr>
+          <w:rFonts w:ascii="Arial" w:hAnsi="Arial" w:cs="Arial"/>
+          <w:bCs/>
+          <w:sz w:val="24"/>
+        </w:rPr>
+        <w:lastRenderedPageBreak/>
+        <w:t>Presentaciones de Escape del taxi:</w:t>
+      </w:r>
+    </w:p>
+    <w:p>
+      <w:pPr>
+        <w:jc w:val="both"/>
+        <w:rPr>
+          <w:rFonts w:ascii="Arial" w:hAnsi="Arial" w:cs="Arial"/>
+          <w:bCs/>
+          <w:sz w:val="24"/>
+        </w:rPr>
+      </w:pPr>
+      <w:r>
+        <w:rPr>
+          <w:rFonts w:ascii="Arial" w:hAnsi="Arial" w:cs="Arial"/>
+          <w:bCs/>
+          <w:sz w:val="24"/>
+        </w:rPr>
+        <w:pict>
+          <v:shape id="_x0000_i1026" type="#_x0000_t75" style="width:441pt;height:274.8pt">
+            <v:imagedata r:id="rId9" o:title="prueba1.2 (presentaciones bolero filarmonico)"/>
+          </v:shape>
+        </w:pict>
+      </w:r>
+    </w:p>
+    <w:p>
+      <w:pPr>
+        <w:jc w:val="both"/>
+        <w:rPr>
+          <w:rFonts w:ascii="Arial" w:hAnsi="Arial" w:cs="Arial"/>
+          <w:bCs/>
+          <w:sz w:val="24"/>
+        </w:rPr>
+      </w:pPr>
+      <w:r>
+        <w:rPr>
+          <w:rFonts w:ascii="Arial" w:hAnsi="Arial" w:cs="Arial"/>
+          <w:bCs/>
+          <w:sz w:val="24"/>
+        </w:rPr>
+        <w:t>Precio</w:t>
+      </w:r>
+      <w:r>
+        <w:rPr>
+          <w:rFonts w:ascii="Arial" w:hAnsi="Arial" w:cs="Arial"/>
+          <w:bCs/>
+          <w:sz w:val="24"/>
+        </w:rPr>
+        <w:t>s por bloque</w:t>
+      </w:r>
+      <w:r>
+        <w:rPr>
+          <w:rFonts w:ascii="Arial" w:hAnsi="Arial" w:cs="Arial"/>
+          <w:bCs/>
+          <w:sz w:val="24"/>
+        </w:rPr>
+        <w:t xml:space="preserve"> de Escape del taxi:</w:t>
+      </w:r>
+    </w:p>
+    <w:p>
+      <w:pPr>
+        <w:jc w:val="both"/>
+        <w:rPr>
+          <w:rFonts w:ascii="Arial" w:hAnsi="Arial" w:cs="Arial"/>
+          <w:bCs/>
+          <w:sz w:val="24"/>
+        </w:rPr>
+      </w:pPr>
+      <w:r>
+        <w:rPr>
+          <w:rFonts w:ascii="Arial" w:hAnsi="Arial" w:cs="Arial"/>
+          <w:bCs/>
+          <w:sz w:val="24"/>
+        </w:rPr>
+        <w:pict>
+          <v:shape id="_x0000_i1028" type="#_x0000_t75" style="width:441.6pt;height:275.4pt">
+            <v:imagedata r:id="rId10" o:title="prueba1.4 (precio escape del taxi)"/>
+          </v:shape>
+        </w:pict>
+      </w:r>
+    </w:p>
+    <w:p>
+      <w:pPr>
+        <w:jc w:val="both"/>
+        <w:rPr>
+          <w:rFonts w:ascii="Arial" w:hAnsi="Arial" w:cs="Arial"/>
+          <w:bCs/>
+          <w:sz w:val="24"/>
+        </w:rPr>
+      </w:pPr>
+    </w:p>
+    <w:p>
+      <w:pPr>
+        <w:jc w:val="both"/>
+        <w:rPr>
+          <w:rFonts w:ascii="Arial" w:hAnsi="Arial" w:cs="Arial"/>
+          <w:bCs/>
+          <w:sz w:val="24"/>
+        </w:rPr>
+      </w:pPr>
+      <w:r>
+        <w:rPr>
+          <w:rFonts w:ascii="Arial" w:hAnsi="Arial" w:cs="Arial"/>
+          <w:bCs/>
+          <w:sz w:val="24"/>
+        </w:rPr>
+        <w:lastRenderedPageBreak/>
+        <w:t>Asientos de</w:t>
+      </w:r>
+      <w:r>
+        <w:rPr>
+          <w:rFonts w:ascii="Arial" w:hAnsi="Arial" w:cs="Arial"/>
+          <w:bCs/>
+          <w:sz w:val="24"/>
+        </w:rPr>
+        <w:t xml:space="preserve"> Escape del taxi:</w:t>
+      </w:r>
+    </w:p>
+    <w:p>
+      <w:pPr>
+        <w:jc w:val="both"/>
+        <w:rPr>
+          <w:rFonts w:ascii="Arial" w:hAnsi="Arial" w:cs="Arial"/>
+          <w:bCs/>
+          <w:sz w:val="24"/>
+        </w:rPr>
+      </w:pPr>
+      <w:r>
+        <w:rPr>
+          <w:rFonts w:ascii="Arial" w:hAnsi="Arial" w:cs="Arial"/>
+          <w:bCs/>
+          <w:sz w:val="24"/>
+        </w:rPr>
+        <w:pict>
+          <v:shape id="_x0000_i1029" type="#_x0000_t75" style="width:441.6pt;height:275.4pt">
+            <v:imagedata r:id="rId11" o:title="prueba1.5 (asientos escape del taxi)"/>
+          </v:shape>
+        </w:pict>
+      </w:r>
+    </w:p>
+    <w:p>
+      <w:pPr>
+        <w:jc w:val="both"/>
+        <w:rPr>
+          <w:rFonts w:ascii="Arial" w:hAnsi="Arial" w:cs="Arial"/>
+          <w:bCs/>
+          <w:sz w:val="24"/>
+        </w:rPr>
+      </w:pPr>
+      <w:r>
+        <w:rPr>
+          <w:rFonts w:ascii="Arial" w:hAnsi="Arial" w:cs="Arial"/>
+          <w:bCs/>
+          <w:sz w:val="24"/>
+        </w:rPr>
+        <w:t>PRUEBA II:</w:t>
+      </w:r>
+    </w:p>
+    <w:p>
+      <w:pPr>
+        <w:jc w:val="both"/>
+        <w:rPr>
+          <w:rFonts w:ascii="Arial" w:hAnsi="Arial" w:cs="Arial"/>
+          <w:bCs/>
+          <w:sz w:val="24"/>
+        </w:rPr>
+      </w:pPr>
+      <w:r>
+        <w:rPr>
+          <w:rFonts w:ascii="Arial" w:hAnsi="Arial" w:cs="Arial"/>
+          <w:bCs/>
+          <w:sz w:val="24"/>
+        </w:rPr>
+        <w:t>Se agrega el nuevo teatro, con sus dos bloques y asientos para galería:</w:t>
+      </w:r>
+    </w:p>
+    <w:p>
+      <w:pPr>
+        <w:jc w:val="both"/>
+        <w:rPr>
+          <w:rFonts w:ascii="Arial" w:hAnsi="Arial" w:cs="Arial"/>
+          <w:bCs/>
+          <w:sz w:val="24"/>
+        </w:rPr>
+      </w:pPr>
+      <w:r>
+        <w:rPr>
+          <w:rFonts w:ascii="Arial" w:hAnsi="Arial" w:cs="Arial"/>
+          <w:bCs/>
+          <w:sz w:val="24"/>
+        </w:rPr>
+        <w:pict>
+          <v:shape id="_x0000_i1030" type="#_x0000_t75" style="width:441.6pt;height:262.8pt">
+            <v:imagedata r:id="rId12" o:title="prueba2.2 (filas bloque galeria)"/>
+          </v:shape>
+        </w:pict>
+      </w:r>
+    </w:p>
+    <w:p>
+      <w:pPr>
+        <w:jc w:val="both"/>
+        <w:rPr>
+          <w:rFonts w:ascii="Arial" w:hAnsi="Arial" w:cs="Arial"/>
+          <w:bCs/>
+          <w:sz w:val="24"/>
+        </w:rPr>
+      </w:pPr>
+    </w:p>
+    <w:p>
+      <w:pPr>
+        <w:jc w:val="both"/>
+        <w:rPr>
+          <w:rFonts w:ascii="Arial" w:hAnsi="Arial" w:cs="Arial"/>
+          <w:bCs/>
+          <w:sz w:val="24"/>
+        </w:rPr>
+      </w:pPr>
+      <w:r>
+        <w:rPr>
+          <w:rFonts w:ascii="Arial" w:hAnsi="Arial" w:cs="Arial"/>
+          <w:bCs/>
+          <w:sz w:val="24"/>
+        </w:rPr>
+        <w:lastRenderedPageBreak/>
+        <w:t>Asientos para bloque preferencial:</w:t>
+      </w:r>
+    </w:p>
+    <w:p>
+      <w:pPr>
+        <w:jc w:val="both"/>
+        <w:rPr>
+          <w:rFonts w:ascii="Arial" w:hAnsi="Arial" w:cs="Arial"/>
+          <w:bCs/>
+          <w:sz w:val="24"/>
+        </w:rPr>
+      </w:pPr>
+      <w:r>
+        <w:rPr>
+          <w:rFonts w:ascii="Arial" w:hAnsi="Arial" w:cs="Arial"/>
+          <w:bCs/>
+          <w:sz w:val="24"/>
+        </w:rPr>
+        <w:pict>
+          <v:shape id="_x0000_i1031" type="#_x0000_t75" style="width:441.6pt;height:262.8pt">
+            <v:imagedata r:id="rId13" o:title="prueba2.2 (filas bloque preferencial)"/>
+          </v:shape>
+        </w:pict>
+      </w:r>
+    </w:p>
+    <w:p>
+      <w:pPr>
+        <w:jc w:val="both"/>
+        <w:rPr>
+          <w:rFonts w:ascii="Arial" w:hAnsi="Arial" w:cs="Arial"/>
+          <w:bCs/>
+          <w:sz w:val="24"/>
+        </w:rPr>
+      </w:pPr>
+      <w:r>
+        <w:rPr>
+          <w:rFonts w:ascii="Arial" w:hAnsi="Arial" w:cs="Arial"/>
+          <w:bCs/>
+          <w:sz w:val="24"/>
+        </w:rPr>
+        <w:t xml:space="preserve">Se agrega el </w:t>
+      </w:r>
+      <w:r>
+        <w:rPr>
+          <w:rFonts w:ascii="Arial" w:hAnsi="Arial" w:cs="Arial"/>
+          <w:bCs/>
+          <w:sz w:val="24"/>
+        </w:rPr>
+        <w:t>nuevo administrador de teatro:</w:t>
+      </w:r>
+    </w:p>
+    <w:p>
+      <w:pPr>
+        <w:jc w:val="both"/>
+        <w:rPr>
+          <w:rFonts w:ascii="Arial" w:hAnsi="Arial" w:cs="Arial"/>
+          <w:bCs/>
+          <w:sz w:val="24"/>
+        </w:rPr>
+      </w:pPr>
+      <w:r>
+        <w:rPr>
+          <w:rFonts w:ascii="Arial" w:hAnsi="Arial" w:cs="Arial"/>
+          <w:bCs/>
+          <w:sz w:val="24"/>
+        </w:rPr>
+        <w:pict>
+          <v:shape id="_x0000_i1032" type="#_x0000_t75" style="width:441pt;height:274.8pt">
+            <v:imagedata r:id="rId14" o:title="prueba2.4 (ver empleados)"/>
+          </v:shape>
+        </w:pict>
+      </w:r>
+    </w:p>
+    <w:p>
+      <w:pPr>
+        <w:jc w:val="both"/>
+        <w:rPr>
+          <w:rFonts w:ascii="Arial" w:hAnsi="Arial" w:cs="Arial"/>
+          <w:bCs/>
+          <w:sz w:val="24"/>
+        </w:rPr>
+      </w:pPr>
+    </w:p>
+    <w:p>
+      <w:pPr>
+        <w:jc w:val="both"/>
+        <w:rPr>
+          <w:rFonts w:ascii="Arial" w:hAnsi="Arial" w:cs="Arial"/>
+          <w:bCs/>
+          <w:sz w:val="24"/>
+        </w:rPr>
+      </w:pPr>
+    </w:p>
+    <w:p>
+      <w:pPr>
+        <w:jc w:val="both"/>
+        <w:rPr>
+          <w:rFonts w:ascii="Arial" w:hAnsi="Arial" w:cs="Arial"/>
+          <w:bCs/>
+          <w:sz w:val="24"/>
+        </w:rPr>
+      </w:pPr>
+      <w:r>
+        <w:rPr>
+          <w:rFonts w:ascii="Arial" w:hAnsi="Arial" w:cs="Arial"/>
+          <w:bCs/>
+          <w:sz w:val="24"/>
+        </w:rPr>
+        <w:lastRenderedPageBreak/>
+        <w:t>PRUEBA III:</w:t>
+      </w:r>
+    </w:p>
+    <w:p>
+      <w:pPr>
+        <w:jc w:val="both"/>
+        <w:rPr>
+          <w:rFonts w:ascii="Arial" w:hAnsi="Arial" w:cs="Arial"/>
+          <w:bCs/>
+          <w:sz w:val="24"/>
+        </w:rPr>
+      </w:pPr>
+      <w:r>
+        <w:rPr>
+          <w:rFonts w:ascii="Arial" w:hAnsi="Arial" w:cs="Arial"/>
+          <w:bCs/>
+          <w:sz w:val="24"/>
+        </w:rPr>
+        <w:t>Se crea la nueva producción:</w:t>
+      </w:r>
+    </w:p>
+    <w:p>
+      <w:pPr>
+        <w:jc w:val="both"/>
+        <w:rPr>
+          <w:rFonts w:ascii="Arial" w:hAnsi="Arial" w:cs="Arial"/>
+          <w:bCs/>
+          <w:sz w:val="24"/>
+        </w:rPr>
+      </w:pPr>
+      <w:r>
+        <w:rPr>
+          <w:rFonts w:ascii="Arial" w:hAnsi="Arial" w:cs="Arial"/>
+          <w:bCs/>
+          <w:sz w:val="24"/>
+        </w:rPr>
+        <w:pict>
+          <v:shape id="_x0000_i1033" type="#_x0000_t75" style="width:441.6pt;height:270pt">
+            <v:imagedata r:id="rId15" o:title="prueba3.1 (crear produccion)"/>
+          </v:shape>
+        </w:pict>
+      </w:r>
+    </w:p>
+    <w:p>
+      <w:pPr>
+        <w:jc w:val="both"/>
+        <w:rPr>
+          <w:rFonts w:ascii="Arial" w:hAnsi="Arial" w:cs="Arial"/>
+          <w:bCs/>
+          <w:sz w:val="24"/>
+        </w:rPr>
+      </w:pPr>
+      <w:r>
+        <w:rPr>
+          <w:rFonts w:ascii="Arial" w:hAnsi="Arial" w:cs="Arial"/>
+          <w:bCs/>
+          <w:sz w:val="24"/>
+        </w:rPr>
+        <w:t>Se agregan las presentaciones de la producción:</w:t>
+      </w:r>
+    </w:p>
+    <w:p>
+      <w:pPr>
+        <w:jc w:val="both"/>
+        <w:rPr>
+          <w:rFonts w:ascii="Arial" w:hAnsi="Arial" w:cs="Arial"/>
+          <w:bCs/>
+          <w:sz w:val="24"/>
+        </w:rPr>
+      </w:pPr>
+      <w:r>
+        <w:rPr>
+          <w:rFonts w:ascii="Arial" w:hAnsi="Arial" w:cs="Arial"/>
+          <w:bCs/>
+          <w:sz w:val="24"/>
+        </w:rPr>
+        <w:pict>
+          <v:shape id="_x0000_i1034" type="#_x0000_t75" style="width:441.6pt;height:267pt">
+            <v:imagedata r:id="rId16" o:title="prueba3.2 (agregar presentaciones)"/>
+          </v:shape>
+        </w:pict>
+      </w:r>
+    </w:p>
+    <w:p>
+      <w:pPr>
+        <w:jc w:val="both"/>
+        <w:rPr>
+          <w:rFonts w:ascii="Arial" w:hAnsi="Arial" w:cs="Arial"/>
+          <w:bCs/>
+          <w:sz w:val="24"/>
+        </w:rPr>
+      </w:pPr>
+    </w:p>
+    <w:p>
+      <w:pPr>
+        <w:jc w:val="both"/>
+        <w:rPr>
+          <w:rFonts w:ascii="Arial" w:hAnsi="Arial" w:cs="Arial"/>
+          <w:bCs/>
+          <w:sz w:val="24"/>
+        </w:rPr>
+      </w:pPr>
+      <w:r>
+        <w:rPr>
+          <w:rFonts w:ascii="Arial" w:hAnsi="Arial" w:cs="Arial"/>
+          <w:bCs/>
+          <w:sz w:val="24"/>
+        </w:rPr>
+        <w:lastRenderedPageBreak/>
+        <w:t>Se definen los precios por bloque para la producción:</w:t>
+      </w:r>
+    </w:p>
+    <w:p>
+      <w:pPr>
+        <w:jc w:val="both"/>
+        <w:rPr>
+          <w:rFonts w:ascii="Arial" w:hAnsi="Arial" w:cs="Arial"/>
+          <w:bCs/>
+          <w:sz w:val="24"/>
+        </w:rPr>
+      </w:pPr>
+      <w:r>
+        <w:rPr>
+          <w:rFonts w:ascii="Arial" w:hAnsi="Arial" w:cs="Arial"/>
+          <w:bCs/>
+          <w:sz w:val="24"/>
+        </w:rPr>
+        <w:pict>
+          <v:shape id="_x0000_i1035" type="#_x0000_t75" style="width:441.6pt;height:309pt">
+            <v:imagedata r:id="rId17" o:title="prueba3.3 (agregar precios)"/>
+          </v:shape>
+        </w:pict>
+      </w:r>
+    </w:p>
+    <w:p>
+      <w:pPr>
+        <w:jc w:val="both"/>
+        <w:rPr>
+          <w:rFonts w:ascii="Arial" w:hAnsi="Arial" w:cs="Arial"/>
+          <w:bCs/>
+          <w:sz w:val="24"/>
+        </w:rPr>
+      </w:pPr>
+      <w:r>
+        <w:rPr>
+          <w:rFonts w:ascii="Arial" w:hAnsi="Arial" w:cs="Arial"/>
+          <w:bCs/>
+          <w:sz w:val="24"/>
+        </w:rPr>
+        <w:t>La producción fue actualizada para poder mostrarla a la venta:</w:t>
+      </w:r>
+    </w:p>
+    <w:p>
+      <w:pPr>
+        <w:jc w:val="both"/>
+        <w:rPr>
+          <w:rFonts w:ascii="Arial" w:hAnsi="Arial" w:cs="Arial"/>
+          <w:bCs/>
+          <w:sz w:val="24"/>
+        </w:rPr>
+      </w:pPr>
+      <w:r>
+        <w:rPr>
+          <w:rFonts w:ascii="Arial" w:hAnsi="Arial" w:cs="Arial"/>
+          <w:bCs/>
+          <w:sz w:val="24"/>
+        </w:rPr>
+        <w:pict>
+          <v:shape id="_x0000_i1036" type="#_x0000_t75" style="width:441pt;height:259.2pt">
+            <v:imagedata r:id="rId18" o:title="prueba3.4 (actualizar produccion)"/>
+          </v:shape>
+        </w:pict>
+      </w:r>
+    </w:p>
+    <w:p>
+      <w:pPr>
+        <w:jc w:val="both"/>
+        <w:rPr>
+          <w:rFonts w:ascii="Arial" w:hAnsi="Arial" w:cs="Arial"/>
+          <w:bCs/>
+          <w:sz w:val="24"/>
+        </w:rPr>
+      </w:pPr>
+    </w:p>
+    <w:p>
+      <w:pPr>
+        <w:jc w:val="both"/>
+        <w:rPr>
+          <w:rFonts w:ascii="Arial" w:hAnsi="Arial" w:cs="Arial"/>
+          <w:bCs/>
+          <w:sz w:val="24"/>
+        </w:rPr>
+      </w:pPr>
+      <w:r>
+        <w:rPr>
+          <w:rFonts w:ascii="Arial" w:hAnsi="Arial" w:cs="Arial"/>
+          <w:bCs/>
+          <w:sz w:val="24"/>
+        </w:rPr>
+        <w:lastRenderedPageBreak/>
+        <w:t>Se agregan las nuevas agentes de teatro:</w:t>
+      </w:r>
+    </w:p>
+    <w:p>
+      <w:pPr>
+        <w:jc w:val="both"/>
+        <w:rPr>
+          <w:rFonts w:ascii="Arial" w:hAnsi="Arial" w:cs="Arial"/>
+          <w:bCs/>
+          <w:sz w:val="24"/>
+        </w:rPr>
+      </w:pPr>
+      <w:r>
+        <w:rPr>
+          <w:rFonts w:ascii="Arial" w:hAnsi="Arial" w:cs="Arial"/>
+          <w:bCs/>
+          <w:sz w:val="24"/>
+        </w:rPr>
+        <w:pict>
+          <v:shape id="_x0000_i1037" type="#_x0000_t75" style="width:441pt;height:274.8pt">
+            <v:imagedata r:id="rId19" o:title="prueba3.6 (ver empleados)"/>
+          </v:shape>
+        </w:pict>
+      </w:r>
+    </w:p>
+    <w:p>
+      <w:pPr>
+        <w:jc w:val="both"/>
+        <w:rPr>
+          <w:rFonts w:ascii="Arial" w:hAnsi="Arial" w:cs="Arial"/>
+          <w:bCs/>
+          <w:sz w:val="24"/>
+        </w:rPr>
+      </w:pPr>
+      <w:r>
+        <w:rPr>
+          <w:rFonts w:ascii="Arial" w:hAnsi="Arial" w:cs="Arial"/>
+          <w:bCs/>
+          <w:sz w:val="24"/>
+        </w:rPr>
+        <w:t>PRUEBA IV:</w:t>
+      </w:r>
+    </w:p>
+    <w:p>
+      <w:pPr>
+        <w:jc w:val="both"/>
+        <w:rPr>
+          <w:rFonts w:ascii="Arial" w:hAnsi="Arial" w:cs="Arial"/>
+          <w:bCs/>
+          <w:sz w:val="24"/>
+        </w:rPr>
+      </w:pPr>
+      <w:r>
+        <w:rPr>
+          <w:rFonts w:ascii="Arial" w:hAnsi="Arial" w:cs="Arial"/>
+          <w:bCs/>
+          <w:sz w:val="24"/>
+        </w:rPr>
+        <w:t>Se realiza la compra en efectivo desde el perfil de agente de teatro</w:t>
+      </w:r>
+    </w:p>
+    <w:p>
+      <w:pPr>
+        <w:jc w:val="both"/>
+        <w:rPr>
+          <w:rFonts w:ascii="Arial" w:hAnsi="Arial" w:cs="Arial"/>
+          <w:bCs/>
+          <w:sz w:val="24"/>
+        </w:rPr>
+      </w:pPr>
+      <w:r>
+        <w:rPr>
+          <w:rFonts w:ascii="Arial" w:hAnsi="Arial" w:cs="Arial"/>
+          <w:bCs/>
+          <w:sz w:val="24"/>
+        </w:rPr>
+        <w:pict>
+          <v:shape id="_x0000_i1038" type="#_x0000_t75" style="width:441pt;height:272.4pt">
+            <v:imagedata r:id="rId20" o:title="prueba4.7 (compra exitosa efectivo 1)"/>
+          </v:shape>
+        </w:pict>
+      </w:r>
+    </w:p>
+    <w:p>
+      <w:pPr>
+        <w:jc w:val="both"/>
+        <w:rPr>
+          <w:rFonts w:ascii="Arial" w:hAnsi="Arial" w:cs="Arial"/>
+          <w:bCs/>
+          <w:sz w:val="24"/>
+        </w:rPr>
+      </w:pPr>
+    </w:p>
+    <w:p>
+      <w:pPr>
+        <w:jc w:val="both"/>
+        <w:rPr>
+          <w:rFonts w:ascii="Arial" w:hAnsi="Arial" w:cs="Arial"/>
+          <w:bCs/>
+          <w:sz w:val="24"/>
+        </w:rPr>
+      </w:pPr>
+      <w:r>
+        <w:rPr>
+          <w:rFonts w:ascii="Arial" w:hAnsi="Arial" w:cs="Arial"/>
+          <w:bCs/>
+          <w:sz w:val="24"/>
+        </w:rPr>
+        <w:lastRenderedPageBreak/>
+        <w:t>La compra en efectivo se separó en dos, ya que involucraba dos bloques diferente</w:t>
+      </w:r>
+      <w:r>
+        <w:rPr>
+          <w:rFonts w:ascii="Arial" w:hAnsi="Arial" w:cs="Arial"/>
+          <w:bCs/>
+          <w:sz w:val="24"/>
+        </w:rPr>
+        <w:t>s</w:t>
+      </w:r>
+    </w:p>
+    <w:p>
+      <w:pPr>
+        <w:jc w:val="both"/>
+        <w:rPr>
+          <w:rFonts w:ascii="Arial" w:hAnsi="Arial" w:cs="Arial"/>
+          <w:bCs/>
+          <w:sz w:val="24"/>
+        </w:rPr>
+      </w:pPr>
+      <w:r>
+        <w:rPr>
+          <w:rFonts w:ascii="Arial" w:hAnsi="Arial" w:cs="Arial"/>
+          <w:bCs/>
+          <w:sz w:val="24"/>
+        </w:rPr>
+        <w:pict>
+          <v:shape id="_x0000_i1039" type="#_x0000_t75" style="width:441pt;height:272.4pt">
+            <v:imagedata r:id="rId21" o:title="prueba4.93 (compra exitosa efectivo 2)"/>
+          </v:shape>
+        </w:pict>
+      </w:r>
+    </w:p>
+    <w:p>
+      <w:pPr>
+        <w:jc w:val="both"/>
+        <w:rPr>
+          <w:rFonts w:ascii="Arial" w:hAnsi="Arial" w:cs="Arial"/>
+          <w:bCs/>
+          <w:sz w:val="24"/>
+        </w:rPr>
+      </w:pPr>
+      <w:r>
+        <w:rPr>
+          <w:rFonts w:ascii="Arial" w:hAnsi="Arial" w:cs="Arial"/>
+          <w:bCs/>
+          <w:sz w:val="24"/>
+        </w:rPr>
+        <w:t>Se realiza la compra con tarjeta</w:t>
+      </w:r>
+      <w:r>
+        <w:rPr>
+          <w:rFonts w:ascii="Arial" w:hAnsi="Arial" w:cs="Arial"/>
+          <w:bCs/>
+          <w:sz w:val="24"/>
+        </w:rPr>
+        <w:t xml:space="preserve"> desde el perfil de agente de teatro</w:t>
+      </w:r>
+      <w:r>
+        <w:rPr>
+          <w:rFonts w:ascii="Arial" w:hAnsi="Arial" w:cs="Arial"/>
+          <w:bCs/>
+          <w:sz w:val="24"/>
+        </w:rPr>
+        <w:t>:</w:t>
+      </w:r>
+    </w:p>
+    <w:p>
+      <w:pPr>
+        <w:jc w:val="both"/>
+        <w:rPr>
+          <w:rFonts w:ascii="Arial" w:hAnsi="Arial" w:cs="Arial"/>
+          <w:bCs/>
+          <w:sz w:val="24"/>
+        </w:rPr>
+      </w:pPr>
+      <w:r>
+        <w:rPr>
+          <w:rFonts w:ascii="Arial" w:hAnsi="Arial" w:cs="Arial"/>
+          <w:bCs/>
+          <w:sz w:val="24"/>
+        </w:rPr>
+        <w:pict>
+          <v:shape id="_x0000_i1040" type="#_x0000_t75" style="width:441pt;height:272.4pt">
+            <v:imagedata r:id="rId22" o:title="prueba4.96 (compra exitosa tarjeta)"/>
+          </v:shape>
+        </w:pict>
+      </w:r>
+    </w:p>
+    <w:p>
+      <w:pPr>
+        <w:jc w:val="both"/>
+        <w:rPr>
+          <w:rFonts w:ascii="Arial" w:hAnsi="Arial" w:cs="Arial"/>
+          <w:bCs/>
+          <w:sz w:val="24"/>
+        </w:rPr>
+      </w:pPr>
+    </w:p>
+    <w:p>
+      <w:pPr>
+        <w:jc w:val="both"/>
+        <w:rPr>
+          <w:rFonts w:ascii="Arial" w:hAnsi="Arial" w:cs="Arial"/>
+          <w:bCs/>
+          <w:sz w:val="24"/>
+        </w:rPr>
+      </w:pPr>
+    </w:p>
+    <w:p>
+      <w:pPr>
+        <w:jc w:val="both"/>
+        <w:rPr>
+          <w:rFonts w:ascii="Arial" w:hAnsi="Arial" w:cs="Arial"/>
+          <w:bCs/>
+          <w:sz w:val="24"/>
+        </w:rPr>
+      </w:pPr>
+      <w:r>
+        <w:rPr>
+          <w:rFonts w:ascii="Arial" w:hAnsi="Arial" w:cs="Arial"/>
+          <w:bCs/>
+          <w:sz w:val="24"/>
+        </w:rPr>
+        <w:lastRenderedPageBreak/>
+        <w:t>Disponibilidad de asientos del bloque preferencial:</w:t>
+      </w:r>
+    </w:p>
+    <w:p>
+      <w:pPr>
+        <w:jc w:val="both"/>
+        <w:rPr>
+          <w:rFonts w:ascii="Arial" w:hAnsi="Arial" w:cs="Arial"/>
+          <w:bCs/>
+          <w:sz w:val="24"/>
+        </w:rPr>
+      </w:pPr>
+      <w:r>
+        <w:rPr>
+          <w:rFonts w:ascii="Arial" w:hAnsi="Arial" w:cs="Arial"/>
+          <w:bCs/>
+          <w:sz w:val="24"/>
+        </w:rPr>
+        <w:pict>
+          <v:shape id="_x0000_i1041" type="#_x0000_t75" style="width:441.6pt;height:275.4pt">
+            <v:imagedata r:id="rId23" o:title="prueba4.98 (ver asientos preferencial)"/>
+          </v:shape>
+        </w:pict>
+      </w:r>
+    </w:p>
+    <w:p>
+      <w:pPr>
+        <w:jc w:val="both"/>
+        <w:rPr>
+          <w:rFonts w:ascii="Arial" w:hAnsi="Arial" w:cs="Arial"/>
+          <w:bCs/>
+          <w:sz w:val="24"/>
+        </w:rPr>
+      </w:pPr>
+      <w:r>
+        <w:rPr>
+          <w:rFonts w:ascii="Arial" w:hAnsi="Arial" w:cs="Arial"/>
+          <w:bCs/>
+          <w:sz w:val="24"/>
+        </w:rPr>
+        <w:t>Disponibilidad de asientos del bloque galería:</w:t>
+      </w:r>
+    </w:p>
+    <w:p>
+      <w:pPr>
+        <w:jc w:val="both"/>
+        <w:rPr>
+          <w:rFonts w:ascii="Arial" w:hAnsi="Arial" w:cs="Arial"/>
+          <w:bCs/>
+          <w:sz w:val="24"/>
+        </w:rPr>
+      </w:pPr>
+      <w:r>
+        <w:rPr>
+          <w:rFonts w:ascii="Arial" w:hAnsi="Arial" w:cs="Arial"/>
+          <w:bCs/>
+          <w:sz w:val="24"/>
+        </w:rPr>
+        <w:pict>
+          <v:shape id="_x0000_i1042" type="#_x0000_t75" style="width:441.6pt;height:275.4pt">
+            <v:imagedata r:id="rId24" o:title="prueba4.97 (ver asientos galeria)"/>
+          </v:shape>
+        </w:pict>
+      </w:r>
+    </w:p>
+    <w:p>
+      <w:pPr>
+        <w:jc w:val="both"/>
+        <w:rPr>
+          <w:rFonts w:ascii="Arial" w:hAnsi="Arial" w:cs="Arial"/>
+          <w:bCs/>
+          <w:sz w:val="24"/>
+        </w:rPr>
+      </w:pPr>
+    </w:p>
+    <w:p>
+      <w:pPr>
+        <w:jc w:val="both"/>
+        <w:rPr>
+          <w:rFonts w:ascii="Arial" w:hAnsi="Arial" w:cs="Arial"/>
+          <w:bCs/>
+          <w:sz w:val="24"/>
+        </w:rPr>
+      </w:pPr>
+      <w:r>
+        <w:rPr>
+          <w:rFonts w:ascii="Arial" w:hAnsi="Arial" w:cs="Arial"/>
+          <w:bCs/>
+          <w:sz w:val="24"/>
+        </w:rPr>
+        <w:lastRenderedPageBreak/>
+        <w:t>Se muestran los tres pagos realizados:</w:t>
+      </w:r>
+    </w:p>
+    <w:p>
+      <w:pPr>
+        <w:jc w:val="both"/>
+        <w:rPr>
+          <w:rFonts w:ascii="Arial" w:hAnsi="Arial" w:cs="Arial"/>
+          <w:bCs/>
+          <w:sz w:val="24"/>
+        </w:rPr>
+      </w:pPr>
+      <w:r>
+        <w:rPr>
+          <w:rFonts w:ascii="Arial" w:hAnsi="Arial" w:cs="Arial"/>
+          <w:bCs/>
+          <w:sz w:val="24"/>
+        </w:rPr>
+        <w:pict>
+          <v:shape id="_x0000_i1043" type="#_x0000_t75" style="width:441pt;height:274.8pt">
+            <v:imagedata r:id="rId25" o:title="prueba4.99 (ver compras)"/>
+          </v:shape>
+        </w:pict>
+      </w:r>
+    </w:p>
+    <w:p>
+      <w:pPr>
+        <w:jc w:val="both"/>
+        <w:rPr>
+          <w:rFonts w:ascii="Arial" w:hAnsi="Arial" w:cs="Arial"/>
+          <w:bCs/>
+          <w:sz w:val="24"/>
+        </w:rPr>
+      </w:pPr>
+      <w:r>
+        <w:rPr>
+          <w:rFonts w:ascii="Arial" w:hAnsi="Arial" w:cs="Arial"/>
+          <w:bCs/>
+          <w:sz w:val="24"/>
+        </w:rPr>
+        <w:t>PRUEBA V:</w:t>
+      </w:r>
+    </w:p>
+    <w:p>
+      <w:pPr>
+        <w:jc w:val="both"/>
+        <w:rPr>
+          <w:rFonts w:ascii="Arial" w:hAnsi="Arial" w:cs="Arial"/>
+          <w:bCs/>
+          <w:sz w:val="24"/>
+        </w:rPr>
+      </w:pPr>
+      <w:r>
+        <w:rPr>
+          <w:rFonts w:ascii="Arial" w:hAnsi="Arial" w:cs="Arial"/>
+          <w:bCs/>
+          <w:sz w:val="24"/>
+        </w:rPr>
+        <w:t xml:space="preserve">Se realiza la compra con tarjeta desde el perfil </w:t>
+      </w:r>
+      <w:r>
+        <w:rPr>
+          <w:rFonts w:ascii="Arial" w:hAnsi="Arial" w:cs="Arial"/>
+          <w:bCs/>
+          <w:sz w:val="24"/>
+        </w:rPr>
+        <w:t>público</w:t>
+      </w:r>
+      <w:r>
+        <w:rPr>
+          <w:rFonts w:ascii="Arial" w:hAnsi="Arial" w:cs="Arial"/>
+          <w:bCs/>
+          <w:sz w:val="24"/>
+        </w:rPr>
+        <w:t>:</w:t>
+      </w:r>
+    </w:p>
+    <w:p>
+      <w:pPr>
+        <w:jc w:val="both"/>
+        <w:rPr>
+          <w:rFonts w:ascii="Arial" w:hAnsi="Arial" w:cs="Arial"/>
+          <w:bCs/>
+          <w:sz w:val="24"/>
+        </w:rPr>
+      </w:pPr>
+      <w:r>
+        <w:rPr>
+          <w:rFonts w:ascii="Arial" w:hAnsi="Arial" w:cs="Arial"/>
+          <w:bCs/>
+          <w:sz w:val="24"/>
+        </w:rPr>
+        <w:pict>
+          <v:shape id="_x0000_i1044" type="#_x0000_t75" style="width:441pt;height:272.4pt">
+            <v:imagedata r:id="rId26" o:title="prueba5.5 (compra exitosa)"/>
+          </v:shape>
+        </w:pict>
+      </w:r>
+    </w:p>
+    <w:p>
+      <w:pPr>
+        <w:jc w:val="both"/>
+        <w:rPr>
+          <w:rFonts w:ascii="Arial" w:hAnsi="Arial" w:cs="Arial"/>
+          <w:bCs/>
+          <w:sz w:val="24"/>
+        </w:rPr>
+      </w:pPr>
+    </w:p>
+    <w:p>
+      <w:pPr>
+        <w:jc w:val="both"/>
+        <w:rPr>
+          <w:rFonts w:ascii="Arial" w:hAnsi="Arial" w:cs="Arial"/>
+          <w:bCs/>
+          <w:sz w:val="24"/>
+        </w:rPr>
+      </w:pPr>
+      <w:r>
+        <w:rPr>
+          <w:rFonts w:ascii="Arial" w:hAnsi="Arial" w:cs="Arial"/>
+          <w:bCs/>
+          <w:sz w:val="24"/>
+        </w:rPr>
+        <w:lastRenderedPageBreak/>
+        <w:t>Se muestra el nuevo pago realizado:</w:t>
+      </w:r>
+    </w:p>
+    <w:p>
+      <w:pPr>
+        <w:jc w:val="both"/>
+        <w:rPr>
+          <w:rFonts w:ascii="Arial" w:hAnsi="Arial" w:cs="Arial"/>
+          <w:bCs/>
+          <w:sz w:val="24"/>
+        </w:rPr>
+      </w:pPr>
+      <w:r>
+        <w:rPr>
+          <w:rFonts w:ascii="Arial" w:hAnsi="Arial" w:cs="Arial"/>
+          <w:bCs/>
+          <w:sz w:val="24"/>
+        </w:rPr>
+        <w:pict>
+          <v:shape id="_x0000_i1045" type="#_x0000_t75" style="width:441.6pt;height:275.4pt">
+            <v:imagedata r:id="rId27" o:title="prueba5.8 (ver compras)"/>
+          </v:shape>
+        </w:pict>
+      </w:r>
+    </w:p>
+    <w:p>
+      <w:pPr>
+        <w:jc w:val="both"/>
+        <w:rPr>
+          <w:rFonts w:ascii="Arial" w:hAnsi="Arial" w:cs="Arial"/>
+          <w:bCs/>
+          <w:sz w:val="24"/>
+        </w:rPr>
+      </w:pPr>
+      <w:r>
+        <w:rPr>
+          <w:rFonts w:ascii="Arial" w:hAnsi="Arial" w:cs="Arial"/>
+          <w:bCs/>
+          <w:sz w:val="24"/>
+        </w:rPr>
+        <w:t>Disponibilidad de asientos del bloque galería:</w:t>
+      </w:r>
+    </w:p>
+    <w:p>
+      <w:pPr>
+        <w:jc w:val="both"/>
+        <w:rPr>
+          <w:rFonts w:ascii="Arial" w:hAnsi="Arial" w:cs="Arial"/>
+          <w:bCs/>
+          <w:sz w:val="24"/>
+        </w:rPr>
+      </w:pPr>
+      <w:r>
+        <w:rPr>
+          <w:rFonts w:ascii="Arial" w:hAnsi="Arial" w:cs="Arial"/>
+          <w:bCs/>
+          <w:sz w:val="24"/>
+        </w:rPr>
+        <w:pict>
+          <v:shape id="_x0000_i1052" type="#_x0000_t75" style="width:441.6pt;height:275.4pt">
+            <v:imagedata r:id="rId28" o:title="prueba5.7  (ver asientos galeria)"/>
+          </v:shape>
+        </w:pict>
+      </w:r>
+    </w:p>
+    <w:p>
+      <w:pPr>
+        <w:jc w:val="both"/>
+        <w:rPr>
+          <w:rFonts w:ascii="Arial" w:hAnsi="Arial" w:cs="Arial"/>
+          <w:bCs/>
+          <w:sz w:val="24"/>
+        </w:rPr>
+      </w:pPr>
+    </w:p>
+    <w:p>
+      <w:pPr>
+        <w:jc w:val="both"/>
+        <w:rPr>
+          <w:rFonts w:ascii="Arial" w:hAnsi="Arial" w:cs="Arial"/>
+          <w:bCs/>
+          <w:sz w:val="24"/>
+        </w:rPr>
+      </w:pPr>
+      <w:r>
+        <w:rPr>
+          <w:rFonts w:ascii="Arial" w:hAnsi="Arial" w:cs="Arial"/>
+          <w:bCs/>
+          <w:sz w:val="24"/>
+        </w:rPr>
+        <w:lastRenderedPageBreak/>
+        <w:t>PRUEBA VI:</w:t>
+      </w:r>
+    </w:p>
+    <w:p>
+      <w:pPr>
+        <w:jc w:val="both"/>
+        <w:rPr>
+          <w:rFonts w:ascii="Arial" w:hAnsi="Arial" w:cs="Arial"/>
+          <w:bCs/>
+          <w:sz w:val="24"/>
+        </w:rPr>
+      </w:pPr>
+      <w:r>
+        <w:rPr>
+          <w:rFonts w:ascii="Arial" w:hAnsi="Arial" w:cs="Arial"/>
+          <w:bCs/>
+          <w:sz w:val="24"/>
+        </w:rPr>
+        <w:t>Se intenta la compra con paridad equivalente de precio y cvv:</w:t>
+      </w:r>
+    </w:p>
+    <w:p>
+      <w:pPr>
+        <w:jc w:val="both"/>
+        <w:rPr>
+          <w:rFonts w:ascii="Arial" w:hAnsi="Arial" w:cs="Arial"/>
+          <w:bCs/>
+          <w:sz w:val="24"/>
+        </w:rPr>
+      </w:pPr>
+      <w:r>
+        <w:rPr>
+          <w:rFonts w:ascii="Arial" w:hAnsi="Arial" w:cs="Arial"/>
+          <w:bCs/>
+          <w:sz w:val="24"/>
+        </w:rPr>
+        <w:pict>
+          <v:shape id="_x0000_i1046" type="#_x0000_t75" style="width:441.6pt;height:270.6pt">
+            <v:imagedata r:id="rId29" o:title="prueba6.2 (compra negada)"/>
+          </v:shape>
+        </w:pict>
+      </w:r>
+    </w:p>
+    <w:p>
+      <w:pPr>
+        <w:jc w:val="both"/>
+        <w:rPr>
+          <w:rFonts w:ascii="Arial" w:hAnsi="Arial" w:cs="Arial"/>
+          <w:bCs/>
+          <w:sz w:val="24"/>
+        </w:rPr>
+      </w:pPr>
+      <w:r>
+        <w:rPr>
+          <w:rFonts w:ascii="Arial" w:hAnsi="Arial" w:cs="Arial"/>
+          <w:bCs/>
+          <w:sz w:val="24"/>
+        </w:rPr>
+        <w:t>Se intenta la misma compra con paridad diferente de precio y cvv:</w:t>
+      </w:r>
+    </w:p>
+    <w:p>
+      <w:pPr>
+        <w:jc w:val="both"/>
+        <w:rPr>
+          <w:rFonts w:ascii="Arial" w:hAnsi="Arial" w:cs="Arial"/>
+          <w:bCs/>
+          <w:sz w:val="24"/>
+        </w:rPr>
+      </w:pPr>
+      <w:r>
+        <w:rPr>
+          <w:rFonts w:ascii="Arial" w:hAnsi="Arial" w:cs="Arial"/>
+          <w:bCs/>
+          <w:sz w:val="24"/>
+        </w:rPr>
+        <w:pict>
+          <v:shape id="_x0000_i1047" type="#_x0000_t75" style="width:441.6pt;height:273pt">
+            <v:imagedata r:id="rId30" o:title="prueba6.3 (compra tarjeta 2)"/>
+          </v:shape>
+        </w:pict>
+      </w:r>
+    </w:p>
+    <w:p>
+      <w:pPr>
+        <w:jc w:val="both"/>
+        <w:rPr>
+          <w:rFonts w:ascii="Arial" w:hAnsi="Arial" w:cs="Arial"/>
+          <w:bCs/>
+          <w:sz w:val="24"/>
+        </w:rPr>
+      </w:pPr>
+    </w:p>
+    <w:p>
+      <w:pPr>
+        <w:rPr>
+          <w:rFonts w:ascii="Arial" w:hAnsi="Arial" w:cs="Arial"/>
+          <w:bCs/>
+          <w:sz w:val="24"/>
+        </w:rPr>
+      </w:pPr>
+      <w:r>
+        <w:rPr>
+          <w:rFonts w:ascii="Arial" w:hAnsi="Arial" w:cs="Arial"/>
+          <w:bCs/>
+          <w:sz w:val="24"/>
+        </w:rPr>
+        <w:lastRenderedPageBreak/>
+        <w:t xml:space="preserve">Se realiza la compra </w:t>
+      </w:r>
+      <w:bookmarkStart w:id="0" w:name="_GoBack"/>
+      <w:bookmarkEnd w:id="0"/>
+      <w:r>
+        <w:rPr>
+          <w:rFonts w:ascii="Arial" w:hAnsi="Arial" w:cs="Arial"/>
+          <w:bCs/>
+          <w:sz w:val="24"/>
+        </w:rPr>
+        <w:t>anterior:</w:t>
+      </w:r>
+    </w:p>
+    <w:p>
+      <w:pPr>
+        <w:rPr>
+          <w:rFonts w:ascii="Arial" w:hAnsi="Arial" w:cs="Arial"/>
+          <w:bCs/>
+          <w:sz w:val="24"/>
+        </w:rPr>
+      </w:pPr>
+      <w:r>
+        <w:rPr>
+          <w:rFonts w:ascii="Arial" w:hAnsi="Arial" w:cs="Arial"/>
+          <w:bCs/>
+          <w:sz w:val="24"/>
+        </w:rPr>
+        <w:pict>
+          <v:shape id="_x0000_i1048" type="#_x0000_t75" style="width:441pt;height:272.4pt">
+            <v:imagedata r:id="rId31" o:title="prueba6.4 (compra exitosa)"/>
+          </v:shape>
+        </w:pict>
+      </w:r>
+    </w:p>
+    <w:p>
+      <w:pPr>
+        <w:rPr>
+          <w:rFonts w:ascii="Arial" w:hAnsi="Arial" w:cs="Arial"/>
+          <w:bCs/>
+          <w:sz w:val="24"/>
+        </w:rPr>
+      </w:pPr>
+      <w:r>
+        <w:rPr>
+          <w:rFonts w:ascii="Arial" w:hAnsi="Arial" w:cs="Arial"/>
+          <w:bCs/>
+          <w:sz w:val="24"/>
+        </w:rPr>
+        <w:t>Se muestra únicamente el pago exitoso:</w:t>
+      </w:r>
+    </w:p>
+    <w:p>
+      <w:pPr>
+        <w:rPr>
+          <w:rFonts w:ascii="Arial" w:hAnsi="Arial" w:cs="Arial"/>
+          <w:bCs/>
+          <w:sz w:val="24"/>
+        </w:rPr>
+      </w:pPr>
+      <w:r>
+        <w:rPr>
+          <w:rFonts w:ascii="Arial" w:hAnsi="Arial" w:cs="Arial"/>
+          <w:bCs/>
+          <w:sz w:val="24"/>
+        </w:rPr>
+        <w:pict>
+          <v:shape id="_x0000_i1049" type="#_x0000_t75" style="width:441pt;height:274.8pt">
+            <v:imagedata r:id="rId32" o:title="prueba6.6 (ver compras)"/>
+          </v:shape>
+        </w:pict>
+      </w:r>
+    </w:p>
+    <w:p>
+      <w:pPr>
+        <w:rPr>
+          <w:rFonts w:ascii="Arial" w:hAnsi="Arial" w:cs="Arial"/>
+          <w:bCs/>
+          <w:sz w:val="24"/>
+        </w:rPr>
+      </w:pPr>
+    </w:p>
+    <w:p>
+      <w:pPr>
+        <w:rPr>
+          <w:rFonts w:ascii="Arial" w:hAnsi="Arial" w:cs="Arial"/>
+          <w:bCs/>
+          <w:sz w:val="24"/>
+        </w:rPr>
+      </w:pPr>
+    </w:p>
+    <w:p>
+      <w:pPr>
+        <w:rPr>
+          <w:rFonts w:ascii="Arial" w:hAnsi="Arial" w:cs="Arial"/>
+          <w:bCs/>
+          <w:sz w:val="24"/>
+        </w:rPr>
+      </w:pPr>
+      <w:r>
+        <w:rPr>
+          <w:rFonts w:ascii="Arial" w:hAnsi="Arial" w:cs="Arial"/>
+          <w:bCs/>
+          <w:sz w:val="24"/>
+        </w:rPr>
+        <w:lastRenderedPageBreak/>
+        <w:t>PRUEBA VII:</w:t>
+      </w:r>
+    </w:p>
+    <w:p>
+      <w:pPr>
+        <w:jc w:val="both"/>
+        <w:rPr>
+          <w:rFonts w:ascii="Arial" w:hAnsi="Arial" w:cs="Arial"/>
+          <w:bCs/>
+          <w:sz w:val="24"/>
+        </w:rPr>
+      </w:pPr>
+      <w:r>
+        <w:rPr>
+          <w:rFonts w:ascii="Arial" w:hAnsi="Arial" w:cs="Arial"/>
+          <w:bCs/>
+          <w:sz w:val="24"/>
+        </w:rPr>
+        <w:t>Se consulta la cartelera con las fechas especificadas:</w:t>
+      </w:r>
+    </w:p>
+    <w:p>
+      <w:pPr>
+        <w:rPr>
+          <w:rFonts w:ascii="Arial" w:hAnsi="Arial" w:cs="Arial"/>
+          <w:bCs/>
+          <w:sz w:val="24"/>
+        </w:rPr>
+      </w:pPr>
+      <w:r>
+        <w:rPr>
+          <w:rFonts w:ascii="Arial" w:hAnsi="Arial" w:cs="Arial"/>
+          <w:bCs/>
+          <w:sz w:val="24"/>
+        </w:rPr>
+        <w:pict>
+          <v:shape id="_x0000_i1050" type="#_x0000_t75" style="width:441.6pt;height:275.4pt">
+            <v:imagedata r:id="rId33" o:title="prueba7 (consultar cartelera)"/>
+          </v:shape>
+        </w:pict>
+      </w:r>
+    </w:p>
+    <w:p>
+      <w:pPr>
+        <w:rPr>
+          <w:rFonts w:ascii="Arial" w:hAnsi="Arial" w:cs="Arial"/>
+          <w:bCs/>
+          <w:sz w:val="24"/>
+        </w:rPr>
+      </w:pPr>
+      <w:r>
+        <w:rPr>
+          <w:rFonts w:ascii="Arial" w:hAnsi="Arial" w:cs="Arial"/>
+          <w:bCs/>
+          <w:sz w:val="24"/>
+        </w:rPr>
+        <w:t>Presentaciones de Aventura submarina:</w:t>
+      </w:r>
+    </w:p>
+    <w:p>
+      <w:pPr>
+        <w:rPr>
+          <w:rFonts w:ascii="Arial" w:hAnsi="Arial" w:cs="Arial"/>
+          <w:bCs/>
+          <w:sz w:val="24"/>
+        </w:rPr>
+      </w:pPr>
+      <w:r>
+        <w:rPr>
+          <w:rFonts w:ascii="Arial" w:hAnsi="Arial" w:cs="Arial"/>
+          <w:bCs/>
+          <w:sz w:val="24"/>
+        </w:rPr>
+        <w:pict>
+          <v:shape id="_x0000_i1051" type="#_x0000_t75" style="width:441pt;height:274.8pt">
+            <v:imagedata r:id="rId34" o:title="prueba7.1 (presentaciones aventura submarina)"/>
+          </v:shape>
+        </w:pict>
+      </w:r>
     </w:p>
     <w:tbl>
       <w:tblPr>
-        <w:tblStyle w:val="Tablaconcuadrcula"/>
+        <w:tblStyle w:val="TableGrid0"/>
         <w:tblW w:w="0" w:type="auto"/>
         <w:tblInd w:w="-5" w:type="dxa"/>
         <w:tblLook w:val="04A0" w:firstRow="1" w:lastRow="0" w:firstColumn="1" w:lastColumn="0" w:noHBand="0" w:noVBand="1"/>
@@ -496,7 +1973,7 @@
           </w:tcPr>
           <w:p>
             <w:pPr>
-              <w:pStyle w:val="Prrafodelista"/>
+              <w:pStyle w:val="ListParagraph"/>
               <w:ind w:left="0"/>
               <w:jc w:val="center"/>
               <w:rPr>
@@ -511,6 +1988,7 @@
                 <w:b/>
                 <w:sz w:val="24"/>
               </w:rPr>
+              <w:lastRenderedPageBreak/>
               <w:t>Prueba</w:t>
             </w:r>
           </w:p>
@@ -521,7 +1999,7 @@
           </w:tcPr>
           <w:p>
             <w:pPr>
-              <w:pStyle w:val="Prrafodelista"/>
+              <w:pStyle w:val="ListParagraph"/>
               <w:ind w:left="0"/>
               <w:jc w:val="center"/>
               <w:rPr>
@@ -548,7 +2026,7 @@
           </w:tcPr>
           <w:p>
             <w:pPr>
-              <w:pStyle w:val="Prrafodelista"/>
+              <w:pStyle w:val="ListParagraph"/>
               <w:ind w:left="0"/>
               <w:jc w:val="both"/>
               <w:rPr>
@@ -573,7 +2051,7 @@
           </w:tcPr>
           <w:p>
             <w:pPr>
-              <w:pStyle w:val="Prrafodelista"/>
+              <w:pStyle w:val="ListParagraph"/>
               <w:ind w:left="0"/>
               <w:jc w:val="both"/>
               <w:rPr>
@@ -582,6 +2060,14 @@
                 <w:sz w:val="24"/>
               </w:rPr>
             </w:pPr>
+            <w:r>
+              <w:rPr>
+                <w:rFonts w:ascii="Arial" w:hAnsi="Arial" w:cs="Arial"/>
+                <w:bCs/>
+                <w:sz w:val="24"/>
+              </w:rPr>
+              <w:t>Éxito</w:t>
+            </w:r>
           </w:p>
         </w:tc>
       </w:tr>
@@ -592,7 +2078,7 @@
           </w:tcPr>
           <w:p>
             <w:pPr>
-              <w:pStyle w:val="Prrafodelista"/>
+              <w:pStyle w:val="ListParagraph"/>
               <w:ind w:left="0"/>
               <w:jc w:val="both"/>
               <w:rPr>
@@ -617,7 +2103,7 @@
           </w:tcPr>
           <w:p>
             <w:pPr>
-              <w:pStyle w:val="Prrafodelista"/>
+              <w:pStyle w:val="ListParagraph"/>
               <w:ind w:left="0"/>
               <w:jc w:val="both"/>
               <w:rPr>
@@ -626,6 +2112,14 @@
                 <w:sz w:val="24"/>
               </w:rPr>
             </w:pPr>
+            <w:r>
+              <w:rPr>
+                <w:rFonts w:ascii="Arial" w:hAnsi="Arial" w:cs="Arial"/>
+                <w:bCs/>
+                <w:sz w:val="24"/>
+              </w:rPr>
+              <w:t>Éxito</w:t>
+            </w:r>
           </w:p>
         </w:tc>
       </w:tr>
@@ -636,7 +2130,7 @@
           </w:tcPr>
           <w:p>
             <w:pPr>
-              <w:pStyle w:val="Prrafodelista"/>
+              <w:pStyle w:val="ListParagraph"/>
               <w:ind w:left="0"/>
               <w:jc w:val="both"/>
               <w:rPr>
@@ -661,7 +2155,7 @@
           </w:tcPr>
           <w:p>
             <w:pPr>
-              <w:pStyle w:val="Prrafodelista"/>
+              <w:pStyle w:val="ListParagraph"/>
               <w:ind w:left="0"/>
               <w:jc w:val="both"/>
               <w:rPr>
@@ -670,6 +2164,14 @@
                 <w:sz w:val="24"/>
               </w:rPr>
             </w:pPr>
+            <w:r>
+              <w:rPr>
+                <w:rFonts w:ascii="Arial" w:hAnsi="Arial" w:cs="Arial"/>
+                <w:bCs/>
+                <w:sz w:val="24"/>
+              </w:rPr>
+              <w:t>Éxito</w:t>
+            </w:r>
           </w:p>
         </w:tc>
       </w:tr>
@@ -680,7 +2182,7 @@
           </w:tcPr>
           <w:p>
             <w:pPr>
-              <w:pStyle w:val="Prrafodelista"/>
+              <w:pStyle w:val="ListParagraph"/>
               <w:ind w:left="0"/>
               <w:jc w:val="both"/>
               <w:rPr>
@@ -705,7 +2207,7 @@
           </w:tcPr>
           <w:p>
             <w:pPr>
-              <w:pStyle w:val="Prrafodelista"/>
+              <w:pStyle w:val="ListParagraph"/>
               <w:ind w:left="0"/>
               <w:jc w:val="both"/>
               <w:rPr>
@@ -714,6 +2216,42 @@
                 <w:sz w:val="24"/>
               </w:rPr>
             </w:pPr>
+            <w:r>
+              <w:rPr>
+                <w:rFonts w:ascii="Arial" w:hAnsi="Arial" w:cs="Arial"/>
+                <w:bCs/>
+                <w:sz w:val="24"/>
+              </w:rPr>
+              <w:t>Éxito</w:t>
+            </w:r>
+            <w:r>
+              <w:rPr>
+                <w:rFonts w:ascii="Arial" w:hAnsi="Arial" w:cs="Arial"/>
+                <w:bCs/>
+                <w:sz w:val="24"/>
+              </w:rPr>
+              <w:t xml:space="preserve">. </w:t>
+            </w:r>
+          </w:p>
+          <w:p>
+            <w:pPr>
+              <w:pStyle w:val="ListParagraph"/>
+              <w:ind w:left="0"/>
+              <w:jc w:val="both"/>
+              <w:rPr>
+                <w:rFonts w:ascii="Arial" w:hAnsi="Arial" w:cs="Arial"/>
+                <w:bCs/>
+                <w:sz w:val="24"/>
+              </w:rPr>
+            </w:pPr>
+            <w:r>
+              <w:rPr>
+                <w:rFonts w:ascii="Arial" w:hAnsi="Arial" w:cs="Arial"/>
+                <w:bCs/>
+                <w:sz w:val="24"/>
+              </w:rPr>
+              <w:t xml:space="preserve">Únicamente fue necesario separar la compra que involucraba dos bloques diferentes en dos pagos separados, ya que la aplicación no permite seleccionar dos bloques. </w:t>
+            </w:r>
           </w:p>
         </w:tc>
       </w:tr>
@@ -724,7 +2262,7 @@
           </w:tcPr>
           <w:p>
             <w:pPr>
-              <w:pStyle w:val="Prrafodelista"/>
+              <w:pStyle w:val="ListParagraph"/>
               <w:ind w:left="0"/>
               <w:jc w:val="both"/>
               <w:rPr>
@@ -749,7 +2287,7 @@
           </w:tcPr>
           <w:p>
             <w:pPr>
-              <w:pStyle w:val="Prrafodelista"/>
+              <w:pStyle w:val="ListParagraph"/>
               <w:ind w:left="0"/>
               <w:jc w:val="both"/>
               <w:rPr>
@@ -758,6 +2296,14 @@
                 <w:sz w:val="24"/>
               </w:rPr>
             </w:pPr>
+            <w:r>
+              <w:rPr>
+                <w:rFonts w:ascii="Arial" w:hAnsi="Arial" w:cs="Arial"/>
+                <w:bCs/>
+                <w:sz w:val="24"/>
+              </w:rPr>
+              <w:t>Éxito</w:t>
+            </w:r>
           </w:p>
         </w:tc>
       </w:tr>
@@ -768,7 +2314,7 @@
           </w:tcPr>
           <w:p>
             <w:pPr>
-              <w:pStyle w:val="Prrafodelista"/>
+              <w:pStyle w:val="ListParagraph"/>
               <w:ind w:left="0"/>
               <w:jc w:val="both"/>
               <w:rPr>
@@ -793,7 +2339,7 @@
           </w:tcPr>
           <w:p>
             <w:pPr>
-              <w:pStyle w:val="Prrafodelista"/>
+              <w:pStyle w:val="ListParagraph"/>
               <w:ind w:left="0"/>
               <w:jc w:val="both"/>
               <w:rPr>
@@ -802,6 +2348,14 @@
                 <w:sz w:val="24"/>
               </w:rPr>
             </w:pPr>
+            <w:r>
+              <w:rPr>
+                <w:rFonts w:ascii="Arial" w:hAnsi="Arial" w:cs="Arial"/>
+                <w:bCs/>
+                <w:sz w:val="24"/>
+              </w:rPr>
+              <w:t>Éxito</w:t>
+            </w:r>
           </w:p>
         </w:tc>
       </w:tr>
@@ -812,7 +2366,7 @@
           </w:tcPr>
           <w:p>
             <w:pPr>
-              <w:pStyle w:val="Prrafodelista"/>
+              <w:pStyle w:val="ListParagraph"/>
               <w:ind w:left="0"/>
               <w:jc w:val="both"/>
               <w:rPr>
@@ -837,7 +2391,7 @@
           </w:tcPr>
           <w:p>
             <w:pPr>
-              <w:pStyle w:val="Prrafodelista"/>
+              <w:pStyle w:val="ListParagraph"/>
               <w:ind w:left="0"/>
               <w:jc w:val="both"/>
               <w:rPr>
@@ -846,6 +2400,14 @@
                 <w:sz w:val="24"/>
               </w:rPr>
             </w:pPr>
+            <w:r>
+              <w:rPr>
+                <w:rFonts w:ascii="Arial" w:hAnsi="Arial" w:cs="Arial"/>
+                <w:bCs/>
+                <w:sz w:val="24"/>
+              </w:rPr>
+              <w:t>Éxito</w:t>
+            </w:r>
           </w:p>
         </w:tc>
       </w:tr>
@@ -858,12 +2420,10 @@
           <w:sz w:val="24"/>
         </w:rPr>
       </w:pPr>
-      <w:bookmarkStart w:id="0" w:name="_GoBack"/>
-      <w:bookmarkEnd w:id="0"/>
-    </w:p>
-    <w:p>
-      <w:pPr>
-        <w:pStyle w:val="Prrafodelista"/>
+    </w:p>
+    <w:p>
+      <w:pPr>
+        <w:pStyle w:val="ListParagraph"/>
         <w:numPr>
           <w:ilvl w:val="0"/>
           <w:numId w:val="2"/>
@@ -888,7 +2448,7 @@
     </w:p>
     <w:p>
       <w:pPr>
-        <w:pStyle w:val="Prrafodelista"/>
+        <w:pStyle w:val="ListParagraph"/>
         <w:ind w:left="360"/>
         <w:jc w:val="both"/>
         <w:rPr>
@@ -900,7 +2460,7 @@
     </w:p>
     <w:tbl>
       <w:tblPr>
-        <w:tblStyle w:val="Tablaconcuadrcula"/>
+        <w:tblStyle w:val="TableGrid0"/>
         <w:tblW w:w="0" w:type="auto"/>
         <w:tblInd w:w="-5" w:type="dxa"/>
         <w:tblLook w:val="04A0" w:firstRow="1" w:lastRow="0" w:firstColumn="1" w:lastColumn="0" w:noHBand="0" w:noVBand="1"/>
@@ -916,7 +2476,7 @@
           </w:tcPr>
           <w:p>
             <w:pPr>
-              <w:pStyle w:val="Prrafodelista"/>
+              <w:pStyle w:val="ListParagraph"/>
               <w:ind w:left="0"/>
               <w:rPr>
                 <w:rFonts w:ascii="Arial" w:hAnsi="Arial" w:cs="Arial"/>
@@ -924,23 +2484,13 @@
                 <w:sz w:val="24"/>
               </w:rPr>
             </w:pPr>
-            <w:proofErr w:type="spellStart"/>
             <w:r>
               <w:rPr>
                 <w:rFonts w:ascii="Arial" w:hAnsi="Arial" w:cs="Arial"/>
                 <w:bCs/>
                 <w:sz w:val="24"/>
               </w:rPr>
-              <w:t>Logins</w:t>
-            </w:r>
-            <w:proofErr w:type="spellEnd"/>
-            <w:r>
-              <w:rPr>
-                <w:rFonts w:ascii="Arial" w:hAnsi="Arial" w:cs="Arial"/>
-                <w:bCs/>
-                <w:sz w:val="24"/>
-              </w:rPr>
-              <w:t>, Usuarios, Roles</w:t>
+              <w:t>Logins, Usuarios, Roles</w:t>
             </w:r>
           </w:p>
         </w:tc>
@@ -950,7 +2500,7 @@
           </w:tcPr>
           <w:p>
             <w:pPr>
-              <w:pStyle w:val="Prrafodelista"/>
+              <w:pStyle w:val="ListParagraph"/>
               <w:ind w:left="0"/>
               <w:jc w:val="center"/>
               <w:rPr>
@@ -969,7 +2519,7 @@
           </w:tcPr>
           <w:p>
             <w:pPr>
-              <w:pStyle w:val="Prrafodelista"/>
+              <w:pStyle w:val="ListParagraph"/>
               <w:ind w:left="0"/>
               <w:jc w:val="both"/>
               <w:rPr>
@@ -984,25 +2534,7 @@
                 <w:bCs/>
                 <w:sz w:val="24"/>
               </w:rPr>
-              <w:t xml:space="preserve">Seguridad de </w:t>
-            </w:r>
-            <w:proofErr w:type="spellStart"/>
-            <w:r>
-              <w:rPr>
-                <w:rFonts w:ascii="Arial" w:hAnsi="Arial" w:cs="Arial"/>
-                <w:bCs/>
-                <w:sz w:val="24"/>
-              </w:rPr>
-              <w:t>passwords</w:t>
-            </w:r>
-            <w:proofErr w:type="spellEnd"/>
-            <w:r>
-              <w:rPr>
-                <w:rFonts w:ascii="Arial" w:hAnsi="Arial" w:cs="Arial"/>
-                <w:bCs/>
-                <w:sz w:val="24"/>
-              </w:rPr>
-              <w:t xml:space="preserve"> y tarjetas de crédito</w:t>
+              <w:t>Seguridad de passwords y tarjetas de crédito</w:t>
             </w:r>
           </w:p>
         </w:tc>
@@ -1012,7 +2544,7 @@
           </w:tcPr>
           <w:p>
             <w:pPr>
-              <w:pStyle w:val="Prrafodelista"/>
+              <w:pStyle w:val="ListParagraph"/>
               <w:ind w:left="0"/>
               <w:jc w:val="both"/>
               <w:rPr>
@@ -1031,7 +2563,7 @@
           </w:tcPr>
           <w:p>
             <w:pPr>
-              <w:pStyle w:val="Prrafodelista"/>
+              <w:pStyle w:val="ListParagraph"/>
               <w:ind w:left="0"/>
               <w:jc w:val="both"/>
               <w:rPr>
@@ -1056,7 +2588,7 @@
           </w:tcPr>
           <w:p>
             <w:pPr>
-              <w:pStyle w:val="Prrafodelista"/>
+              <w:pStyle w:val="ListParagraph"/>
               <w:ind w:left="0"/>
               <w:jc w:val="both"/>
               <w:rPr>
@@ -1075,7 +2607,7 @@
           </w:tcPr>
           <w:p>
             <w:pPr>
-              <w:pStyle w:val="Prrafodelista"/>
+              <w:pStyle w:val="ListParagraph"/>
               <w:ind w:left="0"/>
               <w:jc w:val="both"/>
               <w:rPr>
@@ -1100,7 +2632,7 @@
           </w:tcPr>
           <w:p>
             <w:pPr>
-              <w:pStyle w:val="Prrafodelista"/>
+              <w:pStyle w:val="ListParagraph"/>
               <w:ind w:left="0"/>
               <w:jc w:val="both"/>
               <w:rPr>
@@ -1119,7 +2651,7 @@
           </w:tcPr>
           <w:p>
             <w:pPr>
-              <w:pStyle w:val="Prrafodelista"/>
+              <w:pStyle w:val="ListParagraph"/>
               <w:ind w:left="0"/>
               <w:jc w:val="both"/>
               <w:rPr>
@@ -1144,7 +2676,7 @@
           </w:tcPr>
           <w:p>
             <w:pPr>
-              <w:pStyle w:val="Prrafodelista"/>
+              <w:pStyle w:val="ListParagraph"/>
               <w:ind w:left="0"/>
               <w:jc w:val="both"/>
               <w:rPr>
@@ -1163,7 +2695,7 @@
           </w:tcPr>
           <w:p>
             <w:pPr>
-              <w:pStyle w:val="Prrafodelista"/>
+              <w:pStyle w:val="ListParagraph"/>
               <w:ind w:left="0"/>
               <w:jc w:val="both"/>
               <w:rPr>
@@ -1188,7 +2720,7 @@
           </w:tcPr>
           <w:p>
             <w:pPr>
-              <w:pStyle w:val="Prrafodelista"/>
+              <w:pStyle w:val="ListParagraph"/>
               <w:ind w:left="0"/>
               <w:jc w:val="both"/>
               <w:rPr>
@@ -1207,7 +2739,7 @@
           </w:tcPr>
           <w:p>
             <w:pPr>
-              <w:pStyle w:val="Prrafodelista"/>
+              <w:pStyle w:val="ListParagraph"/>
               <w:ind w:left="0"/>
               <w:jc w:val="both"/>
               <w:rPr>
@@ -1232,7 +2764,7 @@
           </w:tcPr>
           <w:p>
             <w:pPr>
-              <w:pStyle w:val="Prrafodelista"/>
+              <w:pStyle w:val="ListParagraph"/>
               <w:ind w:left="0"/>
               <w:jc w:val="both"/>
               <w:rPr>
@@ -1251,7 +2783,7 @@
           </w:tcPr>
           <w:p>
             <w:pPr>
-              <w:pStyle w:val="Prrafodelista"/>
+              <w:pStyle w:val="ListParagraph"/>
               <w:ind w:left="0"/>
               <w:jc w:val="both"/>
               <w:rPr>
@@ -1276,7 +2808,7 @@
           </w:tcPr>
           <w:p>
             <w:pPr>
-              <w:pStyle w:val="Prrafodelista"/>
+              <w:pStyle w:val="ListParagraph"/>
               <w:ind w:left="0"/>
               <w:jc w:val="both"/>
               <w:rPr>
@@ -1309,7 +2841,7 @@
 </file>
 
 <file path=word/endnotes.xml><?xml version="1.0" encoding="utf-8"?>
-<w:endnotes xmlns:wpc="http://schemas.microsoft.com/office/word/2010/wordprocessingCanvas" xmlns:cx="http://schemas.microsoft.com/office/drawing/2014/chartex" xmlns:cx1="http://schemas.microsoft.com/office/drawing/2015/9/8/chartex" xmlns:cx2="http://schemas.microsoft.com/office/drawing/2015/10/21/chartex" xmlns:cx3="http://schemas.microsoft.com/office/drawing/2016/5/9/chartex" xmlns:cx4="http://schemas.microsoft.com/office/drawing/2016/5/10/chartex" xmlns:cx5="http://schemas.microsoft.com/office/drawing/2016/5/11/chartex" xmlns:cx6="http://schemas.microsoft.com/office/drawing/2016/5/12/chartex" xmlns:cx7="http://schemas.microsoft.com/office/drawing/2016/5/13/chartex" xmlns:cx8="http://schemas.microsoft.com/office/drawing/2016/5/14/chartex" xmlns:mc="http://schemas.openxmlformats.org/markup-compatibility/2006" xmlns:aink="http://schemas.microsoft.com/office/drawing/2016/ink" xmlns:am3d="http://schemas.microsoft.com/office/drawing/2017/model3d" xmlns:o="urn:schemas-microsoft-com:office:office" xmlns:r="http://schemas.openxmlformats.org/officeDocument/2006/relationships" xmlns:m="http://schemas.openxmlformats.org/officeDocument/2006/math" xmlns:v="urn:schemas-microsoft-com:vml" xmlns:wp14="http://schemas.microsoft.com/office/word/2010/wordprocessingDrawing" xmlns:wp="http://schemas.openxmlformats.org/drawingml/2006/wordprocessingDrawing" xmlns:w10="urn:schemas-microsoft-com:office:word" xmlns:w="http://schemas.openxmlformats.org/wordprocessingml/2006/main" xmlns:w14="http://schemas.microsoft.com/office/word/2010/wordml" xmlns:w15="http://schemas.microsoft.com/office/word/2012/wordml" xmlns:w16cid="http://schemas.microsoft.com/office/word/2016/wordml/cid" xmlns:w16se="http://schemas.microsoft.com/office/word/2015/wordml/symex" xmlns:wpg="http://schemas.microsoft.com/office/word/2010/wordprocessingGroup" xmlns:wpi="http://schemas.microsoft.com/office/word/2010/wordprocessingInk" xmlns:wne="http://schemas.microsoft.com/office/word/2006/wordml" xmlns:wps="http://schemas.microsoft.com/office/word/2010/wordprocessingShape" mc:Ignorable="w14 w15 w16se w16cid wp14">
+<w:endnotes xmlns:wpc="http://schemas.microsoft.com/office/word/2010/wordprocessingCanvas" xmlns:mc="http://schemas.openxmlformats.org/markup-compatibility/2006" xmlns:o="urn:schemas-microsoft-com:office:office" xmlns:r="http://schemas.openxmlformats.org/officeDocument/2006/relationships" xmlns:m="http://schemas.openxmlformats.org/officeDocument/2006/math" xmlns:v="urn:schemas-microsoft-com:vml" xmlns:wp14="http://schemas.microsoft.com/office/word/2010/wordprocessingDrawing" xmlns:wp="http://schemas.openxmlformats.org/drawingml/2006/wordprocessingDrawing" xmlns:w10="urn:schemas-microsoft-com:office:word" xmlns:w="http://schemas.openxmlformats.org/wordprocessingml/2006/main" xmlns:w14="http://schemas.microsoft.com/office/word/2010/wordml" xmlns:w15="http://schemas.microsoft.com/office/word/2012/wordml" xmlns:wpg="http://schemas.microsoft.com/office/word/2010/wordprocessingGroup" xmlns:wpi="http://schemas.microsoft.com/office/word/2010/wordprocessingInk" xmlns:wne="http://schemas.microsoft.com/office/word/2006/wordml" xmlns:wps="http://schemas.microsoft.com/office/word/2010/wordprocessingShape" mc:Ignorable="w14 w15 wp14">
   <w:endnote w:type="separator" w:id="-1">
     <w:p>
       <w:pPr>
@@ -1334,7 +2866,7 @@
 </file>
 
 <file path=word/footnotes.xml><?xml version="1.0" encoding="utf-8"?>
-<w:footnotes xmlns:wpc="http://schemas.microsoft.com/office/word/2010/wordprocessingCanvas" xmlns:cx="http://schemas.microsoft.com/office/drawing/2014/chartex" xmlns:cx1="http://schemas.microsoft.com/office/drawing/2015/9/8/chartex" xmlns:cx2="http://schemas.microsoft.com/office/drawing/2015/10/21/chartex" xmlns:cx3="http://schemas.microsoft.com/office/drawing/2016/5/9/chartex" xmlns:cx4="http://schemas.microsoft.com/office/drawing/2016/5/10/chartex" xmlns:cx5="http://schemas.microsoft.com/office/drawing/2016/5/11/chartex" xmlns:cx6="http://schemas.microsoft.com/office/drawing/2016/5/12/chartex" xmlns:cx7="http://schemas.microsoft.com/office/drawing/2016/5/13/chartex" xmlns:cx8="http://schemas.microsoft.com/office/drawing/2016/5/14/chartex" xmlns:mc="http://schemas.openxmlformats.org/markup-compatibility/2006" xmlns:aink="http://schemas.microsoft.com/office/drawing/2016/ink" xmlns:am3d="http://schemas.microsoft.com/office/drawing/2017/model3d" xmlns:o="urn:schemas-microsoft-com:office:office" xmlns:r="http://schemas.openxmlformats.org/officeDocument/2006/relationships" xmlns:m="http://schemas.openxmlformats.org/officeDocument/2006/math" xmlns:v="urn:schemas-microsoft-com:vml" xmlns:wp14="http://schemas.microsoft.com/office/word/2010/wordprocessingDrawing" xmlns:wp="http://schemas.openxmlformats.org/drawingml/2006/wordprocessingDrawing" xmlns:w10="urn:schemas-microsoft-com:office:word" xmlns:w="http://schemas.openxmlformats.org/wordprocessingml/2006/main" xmlns:w14="http://schemas.microsoft.com/office/word/2010/wordml" xmlns:w15="http://schemas.microsoft.com/office/word/2012/wordml" xmlns:w16cid="http://schemas.microsoft.com/office/word/2016/wordml/cid" xmlns:w16se="http://schemas.microsoft.com/office/word/2015/wordml/symex" xmlns:wpg="http://schemas.microsoft.com/office/word/2010/wordprocessingGroup" xmlns:wpi="http://schemas.microsoft.com/office/word/2010/wordprocessingInk" xmlns:wne="http://schemas.microsoft.com/office/word/2006/wordml" xmlns:wps="http://schemas.microsoft.com/office/word/2010/wordprocessingShape" mc:Ignorable="w14 w15 w16se w16cid wp14">
+<w:footnotes xmlns:wpc="http://schemas.microsoft.com/office/word/2010/wordprocessingCanvas" xmlns:mc="http://schemas.openxmlformats.org/markup-compatibility/2006" xmlns:o="urn:schemas-microsoft-com:office:office" xmlns:r="http://schemas.openxmlformats.org/officeDocument/2006/relationships" xmlns:m="http://schemas.openxmlformats.org/officeDocument/2006/math" xmlns:v="urn:schemas-microsoft-com:vml" xmlns:wp14="http://schemas.microsoft.com/office/word/2010/wordprocessingDrawing" xmlns:wp="http://schemas.openxmlformats.org/drawingml/2006/wordprocessingDrawing" xmlns:w10="urn:schemas-microsoft-com:office:word" xmlns:w="http://schemas.openxmlformats.org/wordprocessingml/2006/main" xmlns:w14="http://schemas.microsoft.com/office/word/2010/wordml" xmlns:w15="http://schemas.microsoft.com/office/word/2012/wordml" xmlns:wpg="http://schemas.microsoft.com/office/word/2010/wordprocessingGroup" xmlns:wpi="http://schemas.microsoft.com/office/word/2010/wordprocessingInk" xmlns:wne="http://schemas.microsoft.com/office/word/2006/wordml" xmlns:wps="http://schemas.microsoft.com/office/word/2010/wordprocessingShape" mc:Ignorable="w14 w15 wp14">
   <w:footnote w:type="separator" w:id="-1">
     <w:p>
       <w:pPr>
@@ -1359,7 +2891,7 @@
 </file>
 
 <file path=word/numbering.xml><?xml version="1.0" encoding="utf-8"?>
-<w:numbering xmlns:wpc="http://schemas.microsoft.com/office/word/2010/wordprocessingCanvas" xmlns:cx="http://schemas.microsoft.com/office/drawing/2014/chartex" xmlns:cx1="http://schemas.microsoft.com/office/drawing/2015/9/8/chartex" xmlns:cx2="http://schemas.microsoft.com/office/drawing/2015/10/21/chartex" xmlns:cx3="http://schemas.microsoft.com/office/drawing/2016/5/9/chartex" xmlns:cx4="http://schemas.microsoft.com/office/drawing/2016/5/10/chartex" xmlns:cx5="http://schemas.microsoft.com/office/drawing/2016/5/11/chartex" xmlns:cx6="http://schemas.microsoft.com/office/drawing/2016/5/12/chartex" xmlns:cx7="http://schemas.microsoft.com/office/drawing/2016/5/13/chartex" xmlns:cx8="http://schemas.microsoft.com/office/drawing/2016/5/14/chartex" xmlns:mc="http://schemas.openxmlformats.org/markup-compatibility/2006" xmlns:aink="http://schemas.microsoft.com/office/drawing/2016/ink" xmlns:am3d="http://schemas.microsoft.com/office/drawing/2017/model3d" xmlns:o="urn:schemas-microsoft-com:office:office" xmlns:r="http://schemas.openxmlformats.org/officeDocument/2006/relationships" xmlns:m="http://schemas.openxmlformats.org/officeDocument/2006/math" xmlns:v="urn:schemas-microsoft-com:vml" xmlns:wp14="http://schemas.microsoft.com/office/word/2010/wordprocessingDrawing" xmlns:wp="http://schemas.openxmlformats.org/drawingml/2006/wordprocessingDrawing" xmlns:w10="urn:schemas-microsoft-com:office:word" xmlns:w="http://schemas.openxmlformats.org/wordprocessingml/2006/main" xmlns:w14="http://schemas.microsoft.com/office/word/2010/wordml" xmlns:w15="http://schemas.microsoft.com/office/word/2012/wordml" xmlns:w16cid="http://schemas.microsoft.com/office/word/2016/wordml/cid" xmlns:w16se="http://schemas.microsoft.com/office/word/2015/wordml/symex" xmlns:wpg="http://schemas.microsoft.com/office/word/2010/wordprocessingGroup" xmlns:wpi="http://schemas.microsoft.com/office/word/2010/wordprocessingInk" xmlns:wne="http://schemas.microsoft.com/office/word/2006/wordml" xmlns:wps="http://schemas.microsoft.com/office/word/2010/wordprocessingShape" mc:Ignorable="w14 w15 w16se w16cid wp14">
+<w:numbering xmlns:wpc="http://schemas.microsoft.com/office/word/2010/wordprocessingCanvas" xmlns:mc="http://schemas.openxmlformats.org/markup-compatibility/2006" xmlns:o="urn:schemas-microsoft-com:office:office" xmlns:r="http://schemas.openxmlformats.org/officeDocument/2006/relationships" xmlns:m="http://schemas.openxmlformats.org/officeDocument/2006/math" xmlns:v="urn:schemas-microsoft-com:vml" xmlns:wp14="http://schemas.microsoft.com/office/word/2010/wordprocessingDrawing" xmlns:wp="http://schemas.openxmlformats.org/drawingml/2006/wordprocessingDrawing" xmlns:w10="urn:schemas-microsoft-com:office:word" xmlns:w="http://schemas.openxmlformats.org/wordprocessingml/2006/main" xmlns:w14="http://schemas.microsoft.com/office/word/2010/wordml" xmlns:w15="http://schemas.microsoft.com/office/word/2012/wordml" xmlns:wpg="http://schemas.microsoft.com/office/word/2010/wordprocessingGroup" xmlns:wpi="http://schemas.microsoft.com/office/word/2010/wordprocessingInk" xmlns:wne="http://schemas.microsoft.com/office/word/2006/wordml" xmlns:wps="http://schemas.microsoft.com/office/word/2010/wordprocessingShape" mc:Ignorable="w14 w15 wp14">
   <w:abstractNum w:abstractNumId="0" w15:restartNumberingAfterBreak="0">
     <w:nsid w:val="029F4D1A"/>
     <w:multiLevelType w:val="hybridMultilevel"/>
@@ -2634,7 +4166,7 @@
 </file>
 
 <file path=word/styles.xml><?xml version="1.0" encoding="utf-8"?>
-<w:styles xmlns:mc="http://schemas.openxmlformats.org/markup-compatibility/2006" xmlns:r="http://schemas.openxmlformats.org/officeDocument/2006/relationships" xmlns:w="http://schemas.openxmlformats.org/wordprocessingml/2006/main" xmlns:w14="http://schemas.microsoft.com/office/word/2010/wordml" xmlns:w15="http://schemas.microsoft.com/office/word/2012/wordml" xmlns:w16cid="http://schemas.microsoft.com/office/word/2016/wordml/cid" xmlns:w16se="http://schemas.microsoft.com/office/word/2015/wordml/symex" mc:Ignorable="w14 w15 w16se w16cid">
+<w:styles xmlns:mc="http://schemas.openxmlformats.org/markup-compatibility/2006" xmlns:r="http://schemas.openxmlformats.org/officeDocument/2006/relationships" xmlns:w="http://schemas.openxmlformats.org/wordprocessingml/2006/main" xmlns:w14="http://schemas.microsoft.com/office/word/2010/wordml" xmlns:w15="http://schemas.microsoft.com/office/word/2012/wordml" mc:Ignorable="w14 w15">
   <w:docDefaults>
     <w:rPrDefault>
       <w:rPr>
@@ -2650,7 +4182,7 @@
       </w:pPr>
     </w:pPrDefault>
   </w:docDefaults>
-  <w:latentStyles w:defLockedState="0" w:defUIPriority="99" w:defSemiHidden="0" w:defUnhideWhenUsed="0" w:defQFormat="0" w:count="376">
+  <w:latentStyles w:defLockedState="0" w:defUIPriority="99" w:defSemiHidden="0" w:defUnhideWhenUsed="0" w:defQFormat="0" w:count="371">
     <w:lsdException w:name="Normal" w:uiPriority="0" w:qFormat="1"/>
     <w:lsdException w:name="heading 1" w:uiPriority="9" w:qFormat="1"/>
     <w:lsdException w:name="heading 2" w:semiHidden="1" w:uiPriority="9" w:unhideWhenUsed="1" w:qFormat="1"/>
@@ -2756,6 +4288,7 @@
     <w:lsdException w:name="HTML Sample" w:semiHidden="1" w:unhideWhenUsed="1"/>
     <w:lsdException w:name="HTML Typewriter" w:semiHidden="1" w:unhideWhenUsed="1"/>
     <w:lsdException w:name="HTML Variable" w:semiHidden="1" w:unhideWhenUsed="1"/>
+    <w:lsdException w:name="Normal Table" w:semiHidden="1" w:unhideWhenUsed="1"/>
     <w:lsdException w:name="annotation subject" w:semiHidden="1" w:unhideWhenUsed="1"/>
     <w:lsdException w:name="No List" w:semiHidden="1" w:unhideWhenUsed="1"/>
     <w:lsdException w:name="Outline List 1" w:semiHidden="1" w:unhideWhenUsed="1"/>
@@ -2798,8 +4331,11 @@
     <w:lsdException w:name="Table Contemporary" w:semiHidden="1" w:unhideWhenUsed="1"/>
     <w:lsdException w:name="Table Elegant" w:semiHidden="1" w:unhideWhenUsed="1"/>
     <w:lsdException w:name="Table Professional" w:semiHidden="1" w:unhideWhenUsed="1"/>
+    <w:lsdException w:name="Table Subtle 1" w:semiHidden="1" w:unhideWhenUsed="1"/>
     <w:lsdException w:name="Table Subtle 2" w:semiHidden="1" w:unhideWhenUsed="1"/>
     <w:lsdException w:name="Table Web 1" w:semiHidden="1" w:unhideWhenUsed="1"/>
+    <w:lsdException w:name="Table Web 2" w:semiHidden="1" w:unhideWhenUsed="1"/>
+    <w:lsdException w:name="Table Web 3" w:semiHidden="1" w:unhideWhenUsed="1"/>
     <w:lsdException w:name="Balloon Text" w:semiHidden="1" w:unhideWhenUsed="1"/>
     <w:lsdException w:name="Table Grid" w:uiPriority="39"/>
     <w:lsdException w:name="Table Theme" w:semiHidden="1" w:unhideWhenUsed="1"/>
@@ -3018,23 +4554,18 @@
     <w:lsdException w:name="List Table 5 Dark Accent 6" w:uiPriority="50"/>
     <w:lsdException w:name="List Table 6 Colorful Accent 6" w:uiPriority="51"/>
     <w:lsdException w:name="List Table 7 Colorful Accent 6" w:uiPriority="52"/>
-    <w:lsdException w:name="Mention" w:semiHidden="1" w:unhideWhenUsed="1"/>
-    <w:lsdException w:name="Smart Hyperlink" w:semiHidden="1" w:unhideWhenUsed="1"/>
-    <w:lsdException w:name="Hashtag" w:semiHidden="1" w:unhideWhenUsed="1"/>
-    <w:lsdException w:name="Unresolved Mention" w:semiHidden="1" w:unhideWhenUsed="1"/>
-    <w:lsdException w:name="Smart Link" w:semiHidden="1" w:unhideWhenUsed="1"/>
   </w:latentStyles>
   <w:style w:type="paragraph" w:default="1" w:styleId="Normal">
     <w:name w:val="Normal"/>
     <w:qFormat/>
   </w:style>
-  <w:style w:type="character" w:default="1" w:styleId="Fuentedeprrafopredeter">
+  <w:style w:type="character" w:default="1" w:styleId="DefaultParagraphFont">
     <w:name w:val="Default Paragraph Font"/>
     <w:uiPriority w:val="1"/>
     <w:semiHidden/>
     <w:unhideWhenUsed/>
   </w:style>
-  <w:style w:type="table" w:default="1" w:styleId="Tablanormal">
+  <w:style w:type="table" w:default="1" w:styleId="TableNormal">
     <w:name w:val="Normal Table"/>
     <w:uiPriority w:val="99"/>
     <w:semiHidden/>
@@ -3049,7 +4580,7 @@
       </w:tblCellMar>
     </w:tblPr>
   </w:style>
-  <w:style w:type="numbering" w:default="1" w:styleId="Sinlista">
+  <w:style w:type="numbering" w:default="1" w:styleId="NoList">
     <w:name w:val="No List"/>
     <w:uiPriority w:val="99"/>
     <w:semiHidden/>
@@ -3071,7 +4602,7 @@
       <w:szCs w:val="24"/>
     </w:rPr>
   </w:style>
-  <w:style w:type="paragraph" w:styleId="Prrafodelista">
+  <w:style w:type="paragraph" w:styleId="ListParagraph">
     <w:name w:val="List Paragraph"/>
     <w:basedOn w:val="Normal"/>
     <w:uiPriority w:val="34"/>
@@ -3101,10 +4632,10 @@
       </w:tblCellMar>
     </w:tblPr>
   </w:style>
-  <w:style w:type="paragraph" w:styleId="Encabezado">
+  <w:style w:type="paragraph" w:styleId="Header">
     <w:name w:val="header"/>
     <w:basedOn w:val="Normal"/>
-    <w:link w:val="EncabezadoCar"/>
+    <w:link w:val="HeaderChar"/>
     <w:uiPriority w:val="99"/>
     <w:unhideWhenUsed/>
     <w:rsid w:val="007606EA"/>
@@ -3116,17 +4647,17 @@
       <w:spacing w:after="0" w:line="240" w:lineRule="auto"/>
     </w:pPr>
   </w:style>
-  <w:style w:type="character" w:customStyle="1" w:styleId="EncabezadoCar">
-    <w:name w:val="Encabezado Car"/>
-    <w:basedOn w:val="Fuentedeprrafopredeter"/>
-    <w:link w:val="Encabezado"/>
+  <w:style w:type="character" w:customStyle="1" w:styleId="HeaderChar">
+    <w:name w:val="Header Char"/>
+    <w:basedOn w:val="DefaultParagraphFont"/>
+    <w:link w:val="Header"/>
     <w:uiPriority w:val="99"/>
     <w:rsid w:val="007606EA"/>
   </w:style>
-  <w:style w:type="paragraph" w:styleId="Piedepgina">
+  <w:style w:type="paragraph" w:styleId="Footer">
     <w:name w:val="footer"/>
     <w:basedOn w:val="Normal"/>
-    <w:link w:val="PiedepginaCar"/>
+    <w:link w:val="FooterChar"/>
     <w:uiPriority w:val="99"/>
     <w:unhideWhenUsed/>
     <w:rsid w:val="007606EA"/>
@@ -3138,16 +4669,16 @@
       <w:spacing w:after="0" w:line="240" w:lineRule="auto"/>
     </w:pPr>
   </w:style>
-  <w:style w:type="character" w:customStyle="1" w:styleId="PiedepginaCar">
-    <w:name w:val="Pie de página Car"/>
-    <w:basedOn w:val="Fuentedeprrafopredeter"/>
-    <w:link w:val="Piedepgina"/>
+  <w:style w:type="character" w:customStyle="1" w:styleId="FooterChar">
+    <w:name w:val="Footer Char"/>
+    <w:basedOn w:val="DefaultParagraphFont"/>
+    <w:link w:val="Footer"/>
     <w:uiPriority w:val="99"/>
     <w:rsid w:val="007606EA"/>
   </w:style>
-  <w:style w:type="table" w:styleId="Tablaconcuadrcula">
+  <w:style w:type="table" w:styleId="TableGrid0">
     <w:name w:val="Table Grid"/>
-    <w:basedOn w:val="Tablanormal"/>
+    <w:basedOn w:val="TableNormal"/>
     <w:uiPriority w:val="39"/>
     <w:rsid w:val="00EB2B90"/>
     <w:pPr>

</xml_diff>